<commit_message>
{change}change to take 4 image to bulid depth image
</commit_message>
<xml_diff>
--- a/hw3/作業三.docx
+++ b/hw3/作業三.docx
@@ -6,65 +6,54 @@
       <w:pPr>
         <w:jc w:val="center"/>
         <w:rPr>
+          <w:rFonts w:asciiTheme="minorHAnsi" w:eastAsiaTheme="minorEastAsia" w:hAnsiTheme="minorHAnsi" w:cstheme="minorHAnsi"/>
+          <w:sz w:val="36"/>
+          <w:szCs w:val="36"/>
+        </w:rPr>
+      </w:pPr>
+      <w:bookmarkStart w:id="0" w:name="_Hlk199093946"/>
+      <w:r>
+        <w:rPr>
+          <w:rFonts w:asciiTheme="minorHAnsi" w:eastAsiaTheme="minorEastAsia" w:hAnsiTheme="minorHAnsi" w:cstheme="minorHAnsi"/>
+          <w:sz w:val="36"/>
+          <w:szCs w:val="36"/>
+        </w:rPr>
+        <w:t>作業</w:t>
+      </w:r>
+      <w:r>
+        <w:rPr>
           <w:rFonts w:asciiTheme="minorHAnsi" w:eastAsiaTheme="minorEastAsia" w:hAnsiTheme="minorHAnsi" w:cstheme="minorHAnsi" w:hint="eastAsia"/>
           <w:sz w:val="36"/>
           <w:szCs w:val="36"/>
         </w:rPr>
-      </w:pPr>
-      <w:r>
+        <w:t>三</w:t>
+      </w:r>
+    </w:p>
+    <w:p>
+      <w:pPr>
+        <w:jc w:val="center"/>
         <w:rPr>
           <w:rFonts w:asciiTheme="minorHAnsi" w:eastAsiaTheme="minorEastAsia" w:hAnsiTheme="minorHAnsi" w:cstheme="minorHAnsi"/>
           <w:sz w:val="36"/>
           <w:szCs w:val="36"/>
         </w:rPr>
-        <w:t>作業</w:t>
-      </w:r>
-      <w:proofErr w:type="gramStart"/>
-      <w:r>
-        <w:rPr>
-          <w:rFonts w:asciiTheme="minorHAnsi" w:eastAsiaTheme="minorEastAsia" w:hAnsiTheme="minorHAnsi" w:cstheme="minorHAnsi" w:hint="eastAsia"/>
-          <w:sz w:val="36"/>
-          <w:szCs w:val="36"/>
-        </w:rPr>
-        <w:t>三</w:t>
-      </w:r>
-      <w:proofErr w:type="gramEnd"/>
-    </w:p>
-    <w:p>
-      <w:pPr>
-        <w:jc w:val="center"/>
+      </w:pPr>
+      <w:r>
         <w:rPr>
           <w:rFonts w:asciiTheme="minorHAnsi" w:eastAsiaTheme="minorEastAsia" w:hAnsiTheme="minorHAnsi" w:cstheme="minorHAnsi"/>
           <w:sz w:val="36"/>
           <w:szCs w:val="36"/>
         </w:rPr>
-      </w:pPr>
+        <w:t>1102B0001</w:t>
+      </w:r>
       <w:r>
         <w:rPr>
           <w:rFonts w:asciiTheme="minorHAnsi" w:eastAsiaTheme="minorEastAsia" w:hAnsiTheme="minorHAnsi" w:cstheme="minorHAnsi"/>
           <w:sz w:val="36"/>
           <w:szCs w:val="36"/>
         </w:rPr>
-        <w:t>1102B0001</w:t>
-      </w:r>
-      <w:r>
-        <w:rPr>
-          <w:rFonts w:asciiTheme="minorHAnsi" w:eastAsiaTheme="minorEastAsia" w:hAnsiTheme="minorHAnsi" w:cstheme="minorHAnsi"/>
-          <w:sz w:val="36"/>
-          <w:szCs w:val="36"/>
-        </w:rPr>
-        <w:t>何秉</w:t>
-      </w:r>
-      <w:proofErr w:type="gramStart"/>
-      <w:r>
-        <w:rPr>
-          <w:rFonts w:asciiTheme="minorHAnsi" w:eastAsiaTheme="minorEastAsia" w:hAnsiTheme="minorHAnsi" w:cstheme="minorHAnsi"/>
-          <w:sz w:val="36"/>
-          <w:szCs w:val="36"/>
-        </w:rPr>
-        <w:t>諭</w:t>
-      </w:r>
-      <w:proofErr w:type="gramEnd"/>
+        <w:t>何秉諭</w:t>
+      </w:r>
     </w:p>
     <w:p>
       <w:pPr>
@@ -79,6 +68,7 @@
         </w:rPr>
         <w:tab/>
       </w:r>
+      <w:bookmarkEnd w:id="0"/>
       <w:r>
         <w:rPr>
           <w:rFonts w:asciiTheme="minorHAnsi" w:eastAsiaTheme="minorEastAsia" w:hAnsiTheme="minorHAnsi" w:cstheme="minorHAnsi"/>
@@ -89,70 +79,3755 @@
         <w:rPr>
           <w:rFonts w:asciiTheme="minorHAnsi" w:eastAsiaTheme="minorEastAsia" w:hAnsiTheme="minorHAnsi" w:cstheme="minorHAnsi"/>
         </w:rPr>
-        <w:t>透過設計特定的</w:t>
-      </w:r>
-      <w:proofErr w:type="gramStart"/>
+        <w:t>透過設計特定的矩陣</w:t>
+      </w:r>
+      <w:r>
+        <w:rPr>
+          <w:rFonts w:asciiTheme="minorHAnsi" w:eastAsiaTheme="minorEastAsia" w:hAnsiTheme="minorHAnsi" w:cstheme="minorHAnsi" w:hint="eastAsia"/>
+        </w:rPr>
+        <w:t>，</w:t>
+      </w:r>
       <w:r>
         <w:rPr>
           <w:rFonts w:asciiTheme="minorHAnsi" w:eastAsiaTheme="minorEastAsia" w:hAnsiTheme="minorHAnsi" w:cstheme="minorHAnsi"/>
         </w:rPr>
-        <w:t>閾</w:t>
-      </w:r>
-      <w:proofErr w:type="gramEnd"/>
+        <w:t>將灰階影像中的像素值與這些</w:t>
+      </w:r>
+      <w:r>
+        <w:rPr>
+          <w:rFonts w:asciiTheme="minorHAnsi" w:eastAsiaTheme="minorEastAsia" w:hAnsiTheme="minorHAnsi" w:cstheme="minorHAnsi" w:hint="eastAsia"/>
+        </w:rPr>
+        <w:t>矩陣值</w:t>
+      </w:r>
       <w:r>
         <w:rPr>
           <w:rFonts w:asciiTheme="minorHAnsi" w:eastAsiaTheme="minorEastAsia" w:hAnsiTheme="minorHAnsi" w:cstheme="minorHAnsi"/>
         </w:rPr>
-        <w:t>值矩陣</w:t>
+        <w:t>進行比較，進而</w:t>
       </w:r>
       <w:r>
         <w:rPr>
           <w:rFonts w:asciiTheme="minorHAnsi" w:eastAsiaTheme="minorEastAsia" w:hAnsiTheme="minorHAnsi" w:cstheme="minorHAnsi" w:hint="eastAsia"/>
         </w:rPr>
-        <w:t>，</w:t>
+        <w:t>用</w:t>
       </w:r>
       <w:r>
         <w:rPr>
           <w:rFonts w:asciiTheme="minorHAnsi" w:eastAsiaTheme="minorEastAsia" w:hAnsiTheme="minorHAnsi" w:cstheme="minorHAnsi"/>
         </w:rPr>
-        <w:t>將灰階影像中的像素值與這些</w:t>
-      </w:r>
-      <w:proofErr w:type="gramStart"/>
+        <w:t>視覺錯覺</w:t>
+      </w:r>
+      <w:r>
+        <w:rPr>
+          <w:rFonts w:asciiTheme="minorHAnsi" w:eastAsiaTheme="minorEastAsia" w:hAnsiTheme="minorHAnsi" w:cstheme="minorHAnsi" w:hint="eastAsia"/>
+        </w:rPr>
+        <w:t>的方式，將</w:t>
+      </w:r>
       <w:r>
         <w:rPr>
           <w:rFonts w:asciiTheme="minorHAnsi" w:eastAsiaTheme="minorEastAsia" w:hAnsiTheme="minorHAnsi" w:cstheme="minorHAnsi"/>
         </w:rPr>
-        <w:t>閾</w:t>
-      </w:r>
-      <w:proofErr w:type="gramEnd"/>
+        <w:t>二值化</w:t>
+      </w:r>
+      <w:r>
+        <w:rPr>
+          <w:rFonts w:asciiTheme="minorHAnsi" w:eastAsiaTheme="minorEastAsia" w:hAnsiTheme="minorHAnsi" w:cstheme="minorHAnsi" w:hint="eastAsia"/>
+        </w:rPr>
+        <w:t>的圖模擬出肉眼可看見的</w:t>
+      </w:r>
       <w:r>
         <w:rPr>
           <w:rFonts w:asciiTheme="minorHAnsi" w:eastAsiaTheme="minorEastAsia" w:hAnsiTheme="minorHAnsi" w:cstheme="minorHAnsi"/>
         </w:rPr>
-        <w:t>值進行比較，進而產生</w:t>
-      </w:r>
-      <w:proofErr w:type="gramStart"/>
+        <w:t>灰階</w:t>
+      </w:r>
+      <w:r>
+        <w:rPr>
+          <w:rFonts w:asciiTheme="minorHAnsi" w:eastAsiaTheme="minorEastAsia" w:hAnsiTheme="minorHAnsi" w:cstheme="minorHAnsi" w:hint="eastAsia"/>
+        </w:rPr>
+        <w:t>圖</w:t>
+      </w:r>
       <w:r>
         <w:rPr>
           <w:rFonts w:asciiTheme="minorHAnsi" w:eastAsiaTheme="minorEastAsia" w:hAnsiTheme="minorHAnsi" w:cstheme="minorHAnsi"/>
         </w:rPr>
-        <w:t>散佈式的</w:t>
-      </w:r>
-      <w:proofErr w:type="gramEnd"/>
-      <w:r>
-        <w:rPr>
-          <w:rFonts w:asciiTheme="minorHAnsi" w:eastAsiaTheme="minorEastAsia" w:hAnsiTheme="minorHAnsi" w:cstheme="minorHAnsi"/>
-        </w:rPr>
-        <w:t>二值化效果，模擬出更豐富的灰階層次。這不僅能提升影像的視覺品質，也使得在有限色彩深度的硬體環境中，仍能呈現細膩且自然的影像效果。</w:t>
+        <w:t>。</w:t>
       </w:r>
     </w:p>
     <w:p>
       <w:pPr>
         <w:jc w:val="both"/>
         <w:rPr>
+          <w:rFonts w:asciiTheme="minorHAnsi" w:eastAsiaTheme="minorEastAsia" w:hAnsiTheme="minorHAnsi" w:cstheme="minorHAnsi"/>
+          <w:sz w:val="28"/>
+          <w:szCs w:val="28"/>
+        </w:rPr>
+      </w:pPr>
+      <w:r>
+        <w:rPr>
           <w:rFonts w:asciiTheme="minorHAnsi" w:eastAsiaTheme="minorEastAsia" w:hAnsiTheme="minorHAnsi" w:cstheme="minorHAnsi" w:hint="eastAsia"/>
-        </w:rPr>
-      </w:pPr>
+          <w:sz w:val="28"/>
+          <w:szCs w:val="28"/>
+        </w:rPr>
+        <w:t>遮罩製作</w:t>
+      </w:r>
+      <w:r>
+        <w:rPr>
+          <w:rFonts w:asciiTheme="minorHAnsi" w:eastAsiaTheme="minorEastAsia" w:hAnsiTheme="minorHAnsi" w:cstheme="minorHAnsi" w:hint="eastAsia"/>
+          <w:sz w:val="28"/>
+          <w:szCs w:val="28"/>
+        </w:rPr>
+        <w:t>:</w:t>
+      </w:r>
+    </w:p>
+    <w:p>
+      <w:pPr>
+        <w:spacing w:after="240"/>
+        <w:jc w:val="both"/>
+        <w:rPr>
+          <w:rFonts w:asciiTheme="minorHAnsi" w:eastAsiaTheme="minorEastAsia" w:hAnsiTheme="minorHAnsi" w:cstheme="minorHAnsi"/>
+        </w:rPr>
+      </w:pPr>
+      <w:r>
+        <w:rPr>
+          <w:rFonts w:asciiTheme="minorHAnsi" w:eastAsiaTheme="minorEastAsia" w:hAnsiTheme="minorHAnsi" w:cstheme="minorHAnsi"/>
+          <w:sz w:val="28"/>
+          <w:szCs w:val="28"/>
+        </w:rPr>
+        <w:tab/>
+      </w:r>
+      <w:r>
+        <w:rPr>
+          <w:rFonts w:asciiTheme="minorHAnsi" w:eastAsiaTheme="minorEastAsia" w:hAnsiTheme="minorHAnsi" w:cstheme="minorHAnsi"/>
+        </w:rPr>
+        <w:t>透過觀察一般</w:t>
+      </w:r>
+      <w:r>
+        <w:rPr>
+          <w:rFonts w:asciiTheme="minorHAnsi" w:eastAsiaTheme="minorEastAsia" w:hAnsiTheme="minorHAnsi" w:cstheme="minorHAnsi"/>
+        </w:rPr>
+        <w:t xml:space="preserve"> 4×</w:t>
+      </w:r>
+      <w:r>
+        <w:rPr>
+          <w:rFonts w:asciiTheme="minorHAnsi" w:eastAsiaTheme="minorEastAsia" w:hAnsiTheme="minorHAnsi" w:cstheme="minorHAnsi" w:hint="eastAsia"/>
+        </w:rPr>
+        <w:t>4</w:t>
+      </w:r>
+      <w:r>
+        <w:rPr>
+          <w:rFonts w:asciiTheme="minorHAnsi" w:eastAsiaTheme="minorEastAsia" w:hAnsiTheme="minorHAnsi" w:cstheme="minorHAnsi"/>
+        </w:rPr>
+        <w:t>的抖動矩陣，可以發現整體結構可分為四個區塊，而每個區塊的數值彼此相差固定的常數（例如</w:t>
+      </w:r>
+      <w:r>
+        <w:rPr>
+          <w:rFonts w:asciiTheme="minorHAnsi" w:eastAsiaTheme="minorEastAsia" w:hAnsiTheme="minorHAnsi" w:cstheme="minorHAnsi"/>
+        </w:rPr>
+        <w:t xml:space="preserve"> 64</w:t>
+      </w:r>
+      <w:r>
+        <w:rPr>
+          <w:rFonts w:asciiTheme="minorHAnsi" w:eastAsiaTheme="minorEastAsia" w:hAnsiTheme="minorHAnsi" w:cstheme="minorHAnsi"/>
+        </w:rPr>
+        <w:t>），這些區塊依據數值大小排列於左上（最小）、右下（最大）、右上與左下之間。</w:t>
+      </w:r>
+      <w:r>
+        <w:rPr>
+          <w:rFonts w:asciiTheme="minorHAnsi" w:eastAsiaTheme="minorEastAsia" w:hAnsiTheme="minorHAnsi" w:cstheme="minorHAnsi" w:hint="eastAsia"/>
+        </w:rPr>
+        <w:t>並且</w:t>
+      </w:r>
+      <w:r>
+        <w:rPr>
+          <w:rFonts w:asciiTheme="minorHAnsi" w:eastAsiaTheme="minorEastAsia" w:hAnsiTheme="minorHAnsi" w:cstheme="minorHAnsi"/>
+        </w:rPr>
+        <w:t>在每個區塊內，相同位置的像素值彼此相差為「總差值除以區塊數」</w:t>
+      </w:r>
+      <w:r>
+        <w:rPr>
+          <w:rFonts w:asciiTheme="minorHAnsi" w:eastAsiaTheme="minorEastAsia" w:hAnsiTheme="minorHAnsi" w:cstheme="minorHAnsi" w:hint="eastAsia"/>
+        </w:rPr>
+        <w:t>。</w:t>
+      </w:r>
+      <w:r>
+        <w:rPr>
+          <w:rFonts w:asciiTheme="minorHAnsi" w:eastAsiaTheme="minorEastAsia" w:hAnsiTheme="minorHAnsi" w:cstheme="minorHAnsi"/>
+        </w:rPr>
+        <w:t>這些區塊中的「對應位置」之間，從最大到最小的排序，正與區塊內的數值分布一致。</w:t>
+      </w:r>
+    </w:p>
+    <w:p>
+      <w:pPr>
+        <w:spacing w:after="240"/>
+        <w:ind w:firstLine="480"/>
+        <w:jc w:val="both"/>
+        <w:rPr>
+          <w:rFonts w:asciiTheme="majorHAnsi" w:eastAsiaTheme="minorEastAsia" w:hAnsiTheme="majorHAnsi" w:cstheme="majorHAnsi"/>
+        </w:rPr>
+      </w:pPr>
+      <w:r>
+        <w:rPr>
+          <w:rFonts w:asciiTheme="majorHAnsi" w:eastAsiaTheme="minorEastAsia" w:hAnsiTheme="majorHAnsi" w:cstheme="majorHAnsi"/>
+        </w:rPr>
+        <w:t>因此可以透過這個觀察的結果來製作</w:t>
+      </w:r>
+      <w:r>
+        <w:rPr>
+          <w:rFonts w:asciiTheme="majorHAnsi" w:eastAsiaTheme="minorEastAsia" w:hAnsiTheme="majorHAnsi" w:cstheme="majorHAnsi"/>
+        </w:rPr>
+        <w:t xml:space="preserve"> (2^n) * (2^n)  </w:t>
+      </w:r>
+      <w:r>
+        <w:rPr>
+          <w:rFonts w:asciiTheme="majorHAnsi" w:eastAsiaTheme="minorEastAsia" w:hAnsiTheme="majorHAnsi" w:cstheme="majorHAnsi"/>
+        </w:rPr>
+        <w:t>任意大小的抖動矩陣，其製作過程需先將原始的</w:t>
+      </w:r>
+      <w:r>
+        <w:rPr>
+          <w:rFonts w:asciiTheme="majorHAnsi" w:eastAsiaTheme="minorEastAsia" w:hAnsiTheme="majorHAnsi" w:cstheme="majorHAnsi"/>
+        </w:rPr>
+        <w:t xml:space="preserve"> 2</w:t>
+      </w:r>
+      <w:r>
+        <w:rPr>
+          <w:rFonts w:asciiTheme="majorHAnsi" w:eastAsiaTheme="minorEastAsia" w:hAnsiTheme="majorHAnsi" w:cstheme="majorHAnsi"/>
+        </w:rPr>
+        <w:t>×</w:t>
+      </w:r>
+      <w:r>
+        <w:rPr>
+          <w:rFonts w:asciiTheme="majorHAnsi" w:eastAsiaTheme="minorEastAsia" w:hAnsiTheme="majorHAnsi" w:cstheme="majorHAnsi"/>
+        </w:rPr>
+        <w:t xml:space="preserve">2 </w:t>
+      </w:r>
+      <w:r>
+        <w:rPr>
+          <w:rFonts w:asciiTheme="majorHAnsi" w:eastAsiaTheme="minorEastAsia" w:hAnsiTheme="majorHAnsi" w:cstheme="majorHAnsi"/>
+        </w:rPr>
+        <w:t>抖動矩陣視為基本單元，作為新矩陣的區塊，然後以區塊為單位進行放大，也就是將原矩陣依照行列各複製兩倍，使其構成四個子區塊</w:t>
+      </w:r>
+      <w:r>
+        <w:rPr>
+          <w:rFonts w:asciiTheme="majorHAnsi" w:eastAsiaTheme="minorEastAsia" w:hAnsiTheme="majorHAnsi" w:cstheme="majorHAnsi" w:hint="eastAsia"/>
+        </w:rPr>
+        <w:t>，如下圖一所示</w:t>
+      </w:r>
+      <w:r>
+        <w:rPr>
+          <w:rFonts w:asciiTheme="majorHAnsi" w:eastAsiaTheme="minorEastAsia" w:hAnsiTheme="majorHAnsi" w:cstheme="majorHAnsi"/>
+        </w:rPr>
+        <w:t>。接著，在每個子區塊內，我們會根據其所在的位置，依照左上（最小）、右下、右上、左下（最大）的順序，加入一個固定的偏移量，使這些區塊的總體灰階分布能夠擴展出更細緻的層次。這個偏移量的值是根據上一階段矩陣中的</w:t>
+      </w:r>
+      <w:r>
+        <w:rPr>
+          <w:rFonts w:asciiTheme="majorHAnsi" w:eastAsiaTheme="minorEastAsia" w:hAnsiTheme="majorHAnsi" w:cstheme="majorHAnsi" w:hint="eastAsia"/>
+        </w:rPr>
+        <w:t>第二小的</w:t>
+      </w:r>
+      <w:r>
+        <w:rPr>
+          <w:rFonts w:asciiTheme="majorHAnsi" w:eastAsiaTheme="minorEastAsia" w:hAnsiTheme="majorHAnsi" w:cstheme="majorHAnsi"/>
+        </w:rPr>
+        <w:t>灰階值除以區塊數所得，</w:t>
+      </w:r>
+      <w:r>
+        <w:rPr>
+          <w:rFonts w:asciiTheme="majorHAnsi" w:eastAsiaTheme="minorEastAsia" w:hAnsiTheme="majorHAnsi" w:cstheme="majorHAnsi"/>
+        </w:rPr>
+        <w:t>偏移量</w:t>
+      </w:r>
+      <w:r>
+        <w:rPr>
+          <w:rFonts w:asciiTheme="majorHAnsi" w:eastAsiaTheme="minorEastAsia" w:hAnsiTheme="majorHAnsi" w:cstheme="majorHAnsi" w:hint="eastAsia"/>
+        </w:rPr>
+        <w:t>矩陣如下圖二所示</w:t>
+      </w:r>
+      <w:r>
+        <w:rPr>
+          <w:rFonts w:asciiTheme="majorHAnsi" w:eastAsiaTheme="minorEastAsia" w:hAnsiTheme="majorHAnsi" w:cstheme="majorHAnsi"/>
+        </w:rPr>
+        <w:t>。如此一來，矩陣中每個區塊內的分布形式會保留原始的排序邏輯，而各個區塊間相同位置的像素值也會因加入不同的偏移量而產生新的遞增層次，從最大到最小的排列順序也與區塊內原本的排序一致。</w:t>
+      </w:r>
+      <w:r>
+        <w:rPr>
+          <w:rFonts w:asciiTheme="majorHAnsi" w:eastAsiaTheme="minorEastAsia" w:hAnsiTheme="majorHAnsi" w:cstheme="majorHAnsi"/>
+        </w:rPr>
+        <w:t>若要產生更大尺寸的抖動矩陣，只需重複這一套處理流程，即將上一步所產生的新矩陣再次當作基本區塊，進行相同方式的放大與偏移，即可持續擴展出</w:t>
+      </w:r>
+      <w:r>
+        <w:rPr>
+          <w:rFonts w:asciiTheme="majorHAnsi" w:eastAsiaTheme="minorEastAsia" w:hAnsiTheme="majorHAnsi" w:cstheme="majorHAnsi"/>
+        </w:rPr>
+        <w:t>8</w:t>
+      </w:r>
+      <w:r>
+        <w:rPr>
+          <w:rFonts w:asciiTheme="majorHAnsi" w:eastAsiaTheme="minorEastAsia" w:hAnsiTheme="majorHAnsi" w:cstheme="majorHAnsi"/>
+        </w:rPr>
+        <w:t>×</w:t>
+      </w:r>
+      <w:r>
+        <w:rPr>
+          <w:rFonts w:asciiTheme="majorHAnsi" w:eastAsiaTheme="minorEastAsia" w:hAnsiTheme="majorHAnsi" w:cstheme="majorHAnsi" w:hint="eastAsia"/>
+        </w:rPr>
+        <w:t>8</w:t>
+      </w:r>
+      <w:r>
+        <w:rPr>
+          <w:rFonts w:asciiTheme="majorHAnsi" w:eastAsiaTheme="minorEastAsia" w:hAnsiTheme="majorHAnsi" w:cstheme="majorHAnsi"/>
+        </w:rPr>
+        <w:t>、</w:t>
+      </w:r>
+      <w:r>
+        <w:rPr>
+          <w:rFonts w:asciiTheme="majorHAnsi" w:eastAsiaTheme="minorEastAsia" w:hAnsiTheme="majorHAnsi" w:cstheme="majorHAnsi" w:hint="eastAsia"/>
+        </w:rPr>
+        <w:t>16</w:t>
+      </w:r>
+      <w:r>
+        <w:rPr>
+          <w:rFonts w:asciiTheme="majorHAnsi" w:eastAsiaTheme="minorEastAsia" w:hAnsiTheme="majorHAnsi" w:cstheme="majorHAnsi"/>
+        </w:rPr>
+        <w:t>×</w:t>
+      </w:r>
+      <w:r>
+        <w:rPr>
+          <w:rFonts w:asciiTheme="majorHAnsi" w:eastAsiaTheme="minorEastAsia" w:hAnsiTheme="majorHAnsi" w:cstheme="majorHAnsi" w:hint="eastAsia"/>
+        </w:rPr>
+        <w:t>16</w:t>
+      </w:r>
+      <w:r>
+        <w:rPr>
+          <w:rFonts w:asciiTheme="majorHAnsi" w:eastAsiaTheme="minorEastAsia" w:hAnsiTheme="majorHAnsi" w:cstheme="majorHAnsi"/>
+        </w:rPr>
+        <w:t>、甚至更大的抖動矩陣。</w:t>
+      </w:r>
+      <w:r>
+        <w:rPr>
+          <w:rFonts w:asciiTheme="majorHAnsi" w:eastAsiaTheme="minorEastAsia" w:hAnsiTheme="majorHAnsi" w:cstheme="majorHAnsi"/>
+        </w:rPr>
+        <w:t>透過這種遞迴性的結構擴展，便能以規則的方式構建出任意階層、灰階層次細緻且空間分布均勻的抖動矩陣。</w:t>
+      </w:r>
+    </w:p>
+    <w:p>
+      <w:pPr>
+        <w:jc w:val="center"/>
+        <w:rPr>
+          <w:rFonts w:asciiTheme="majorHAnsi" w:eastAsiaTheme="minorEastAsia" w:hAnsiTheme="majorHAnsi" w:cstheme="majorHAnsi"/>
+        </w:rPr>
+      </w:pPr>
+      <w:r>
+        <w:rPr>
+          <w:rFonts w:asciiTheme="majorHAnsi" w:eastAsiaTheme="minorEastAsia" w:hAnsiTheme="majorHAnsi" w:cstheme="majorHAnsi"/>
+          <w:noProof/>
+        </w:rPr>
+        <w:drawing>
+          <wp:inline distT="0" distB="0" distL="0" distR="0" wp14:anchorId="4C7E1043" wp14:editId="5F126FDC">
+            <wp:extent cx="2880000" cy="1543674"/>
+            <wp:effectExtent l="0" t="0" r="0" b="0"/>
+            <wp:docPr id="588424152" name="圖片 1"/>
+            <wp:cNvGraphicFramePr>
+              <a:graphicFrameLocks xmlns:a="http://schemas.openxmlformats.org/drawingml/2006/main" noChangeAspect="1"/>
+            </wp:cNvGraphicFramePr>
+            <a:graphic xmlns:a="http://schemas.openxmlformats.org/drawingml/2006/main">
+              <a:graphicData uri="http://schemas.openxmlformats.org/drawingml/2006/picture">
+                <pic:pic xmlns:pic="http://schemas.openxmlformats.org/drawingml/2006/picture">
+                  <pic:nvPicPr>
+                    <pic:cNvPr id="588424152" name="圖片 588424152"/>
+                    <pic:cNvPicPr/>
+                  </pic:nvPicPr>
+                  <pic:blipFill>
+                    <a:blip r:embed="rId8"/>
+                    <a:stretch>
+                      <a:fillRect/>
+                    </a:stretch>
+                  </pic:blipFill>
+                  <pic:spPr>
+                    <a:xfrm>
+                      <a:off x="0" y="0"/>
+                      <a:ext cx="2880000" cy="1543674"/>
+                    </a:xfrm>
+                    <a:prstGeom prst="rect">
+                      <a:avLst/>
+                    </a:prstGeom>
+                  </pic:spPr>
+                </pic:pic>
+              </a:graphicData>
+            </a:graphic>
+          </wp:inline>
+        </w:drawing>
+      </w:r>
+    </w:p>
+    <w:p>
+      <w:pPr>
+        <w:spacing w:after="240"/>
+        <w:jc w:val="center"/>
+        <w:rPr>
+          <w:rFonts w:asciiTheme="majorHAnsi" w:eastAsiaTheme="minorEastAsia" w:hAnsiTheme="majorHAnsi" w:cstheme="majorHAnsi"/>
+        </w:rPr>
+      </w:pPr>
+      <w:r>
+        <w:rPr>
+          <w:rFonts w:asciiTheme="majorHAnsi" w:eastAsiaTheme="minorEastAsia" w:hAnsiTheme="majorHAnsi" w:cstheme="majorHAnsi" w:hint="eastAsia"/>
+        </w:rPr>
+        <w:t>圖一</w:t>
+      </w:r>
+      <w:r>
+        <w:rPr>
+          <w:rFonts w:asciiTheme="majorHAnsi" w:eastAsiaTheme="minorEastAsia" w:hAnsiTheme="majorHAnsi" w:cstheme="majorHAnsi" w:hint="eastAsia"/>
+        </w:rPr>
+        <w:t xml:space="preserve"> </w:t>
+      </w:r>
+      <w:r>
+        <w:rPr>
+          <w:rFonts w:asciiTheme="majorHAnsi" w:eastAsiaTheme="minorEastAsia" w:hAnsiTheme="majorHAnsi" w:cstheme="majorHAnsi"/>
+        </w:rPr>
+        <w:t>放大</w:t>
+      </w:r>
+      <w:r>
+        <w:rPr>
+          <w:rFonts w:asciiTheme="majorHAnsi" w:eastAsiaTheme="minorEastAsia" w:hAnsiTheme="majorHAnsi" w:cstheme="majorHAnsi" w:hint="eastAsia"/>
+        </w:rPr>
+        <w:t>矩陣</w:t>
+      </w:r>
+    </w:p>
+    <w:p>
+      <w:pPr>
+        <w:jc w:val="center"/>
+        <w:rPr>
+          <w:rFonts w:asciiTheme="majorHAnsi" w:eastAsiaTheme="minorEastAsia" w:hAnsiTheme="majorHAnsi" w:cstheme="majorHAnsi"/>
+        </w:rPr>
+      </w:pPr>
+      <w:r>
+        <w:rPr>
+          <w:rFonts w:asciiTheme="majorHAnsi" w:eastAsiaTheme="minorEastAsia" w:hAnsiTheme="majorHAnsi" w:cstheme="majorHAnsi"/>
+          <w:noProof/>
+        </w:rPr>
+        <w:lastRenderedPageBreak/>
+        <w:drawing>
+          <wp:inline distT="0" distB="0" distL="0" distR="0" wp14:anchorId="2C9C5A59" wp14:editId="00F33BAE">
+            <wp:extent cx="2880000" cy="1300612"/>
+            <wp:effectExtent l="0" t="0" r="0" b="0"/>
+            <wp:docPr id="1096519777" name="圖片 2"/>
+            <wp:cNvGraphicFramePr>
+              <a:graphicFrameLocks xmlns:a="http://schemas.openxmlformats.org/drawingml/2006/main" noChangeAspect="1"/>
+            </wp:cNvGraphicFramePr>
+            <a:graphic xmlns:a="http://schemas.openxmlformats.org/drawingml/2006/main">
+              <a:graphicData uri="http://schemas.openxmlformats.org/drawingml/2006/picture">
+                <pic:pic xmlns:pic="http://schemas.openxmlformats.org/drawingml/2006/picture">
+                  <pic:nvPicPr>
+                    <pic:cNvPr id="1096519777" name="圖片 1096519777"/>
+                    <pic:cNvPicPr/>
+                  </pic:nvPicPr>
+                  <pic:blipFill>
+                    <a:blip r:embed="rId9"/>
+                    <a:stretch>
+                      <a:fillRect/>
+                    </a:stretch>
+                  </pic:blipFill>
+                  <pic:spPr>
+                    <a:xfrm>
+                      <a:off x="0" y="0"/>
+                      <a:ext cx="2880000" cy="1300612"/>
+                    </a:xfrm>
+                    <a:prstGeom prst="rect">
+                      <a:avLst/>
+                    </a:prstGeom>
+                  </pic:spPr>
+                </pic:pic>
+              </a:graphicData>
+            </a:graphic>
+          </wp:inline>
+        </w:drawing>
+      </w:r>
+    </w:p>
+    <w:p>
+      <w:pPr>
+        <w:spacing w:after="240"/>
+        <w:jc w:val="center"/>
+        <w:rPr>
+          <w:rFonts w:asciiTheme="majorHAnsi" w:eastAsiaTheme="minorEastAsia" w:hAnsiTheme="majorHAnsi" w:cstheme="majorHAnsi"/>
+        </w:rPr>
+      </w:pPr>
+      <w:r>
+        <w:rPr>
+          <w:rFonts w:asciiTheme="majorHAnsi" w:eastAsiaTheme="minorEastAsia" w:hAnsiTheme="majorHAnsi" w:cstheme="majorHAnsi" w:hint="eastAsia"/>
+        </w:rPr>
+        <w:t>圖二</w:t>
+      </w:r>
+      <w:r>
+        <w:rPr>
+          <w:rFonts w:asciiTheme="majorHAnsi" w:eastAsiaTheme="minorEastAsia" w:hAnsiTheme="majorHAnsi" w:cstheme="majorHAnsi" w:hint="eastAsia"/>
+        </w:rPr>
+        <w:t xml:space="preserve"> </w:t>
+      </w:r>
+      <w:r>
+        <w:rPr>
+          <w:rFonts w:asciiTheme="majorHAnsi" w:eastAsiaTheme="minorEastAsia" w:hAnsiTheme="majorHAnsi" w:cstheme="majorHAnsi"/>
+        </w:rPr>
+        <w:t>偏移量</w:t>
+      </w:r>
+      <w:r>
+        <w:rPr>
+          <w:rFonts w:asciiTheme="majorHAnsi" w:eastAsiaTheme="minorEastAsia" w:hAnsiTheme="majorHAnsi" w:cstheme="majorHAnsi" w:hint="eastAsia"/>
+        </w:rPr>
+        <w:t>矩陣</w:t>
+      </w:r>
+    </w:p>
+    <w:p>
+      <w:pPr>
+        <w:spacing w:after="240"/>
+        <w:rPr>
+          <w:rFonts w:asciiTheme="majorHAnsi" w:eastAsiaTheme="minorEastAsia" w:hAnsiTheme="majorHAnsi" w:cstheme="majorHAnsi"/>
+          <w:sz w:val="28"/>
+          <w:szCs w:val="28"/>
+        </w:rPr>
+      </w:pPr>
+      <w:r>
+        <w:rPr>
+          <w:rFonts w:asciiTheme="majorHAnsi" w:eastAsiaTheme="minorEastAsia" w:hAnsiTheme="majorHAnsi" w:cstheme="majorHAnsi"/>
+          <w:sz w:val="28"/>
+          <w:szCs w:val="28"/>
+        </w:rPr>
+        <w:t>評估指標</w:t>
+      </w:r>
+      <w:r>
+        <w:rPr>
+          <w:rFonts w:asciiTheme="majorHAnsi" w:eastAsiaTheme="minorEastAsia" w:hAnsiTheme="majorHAnsi" w:cstheme="majorHAnsi" w:hint="eastAsia"/>
+          <w:sz w:val="28"/>
+          <w:szCs w:val="28"/>
+        </w:rPr>
+        <w:t>:</w:t>
+      </w:r>
+    </w:p>
+    <w:p>
+      <w:pPr>
+        <w:spacing w:after="240"/>
+        <w:ind w:firstLine="480"/>
+        <w:rPr>
+          <w:rFonts w:asciiTheme="majorHAnsi" w:eastAsiaTheme="minorEastAsia" w:hAnsiTheme="majorHAnsi" w:cstheme="majorHAnsi"/>
+        </w:rPr>
+      </w:pPr>
+      <w:r>
+        <w:rPr>
+          <w:rFonts w:asciiTheme="majorHAnsi" w:eastAsiaTheme="minorEastAsia" w:hAnsiTheme="majorHAnsi" w:cstheme="majorHAnsi"/>
+        </w:rPr>
+        <w:t>由於此次實驗的目的在於比較經過抖動矩陣處理後的圖片品質，因此選擇使用</w:t>
+      </w:r>
+      <w:r>
+        <w:rPr>
+          <w:rFonts w:asciiTheme="majorHAnsi" w:eastAsiaTheme="minorEastAsia" w:hAnsiTheme="majorHAnsi" w:cstheme="majorHAnsi"/>
+        </w:rPr>
+        <w:t xml:space="preserve"> PSNR</w:t>
+      </w:r>
+      <w:r>
+        <w:rPr>
+          <w:rFonts w:asciiTheme="majorHAnsi" w:eastAsiaTheme="minorEastAsia" w:hAnsiTheme="majorHAnsi" w:cstheme="majorHAnsi"/>
+        </w:rPr>
+        <w:t>（峰值訊噪比，</w:t>
+      </w:r>
+      <w:r>
+        <w:rPr>
+          <w:rFonts w:asciiTheme="majorHAnsi" w:eastAsiaTheme="minorEastAsia" w:hAnsiTheme="majorHAnsi" w:cstheme="majorHAnsi"/>
+        </w:rPr>
+        <w:t>Peak Signal-to-Noise Ratio</w:t>
+      </w:r>
+      <w:r>
+        <w:rPr>
+          <w:rFonts w:asciiTheme="majorHAnsi" w:eastAsiaTheme="minorEastAsia" w:hAnsiTheme="majorHAnsi" w:cstheme="majorHAnsi"/>
+        </w:rPr>
+        <w:t>）與</w:t>
+      </w:r>
+      <w:r>
+        <w:rPr>
+          <w:rFonts w:asciiTheme="majorHAnsi" w:eastAsiaTheme="minorEastAsia" w:hAnsiTheme="majorHAnsi" w:cstheme="majorHAnsi"/>
+        </w:rPr>
+        <w:t xml:space="preserve"> MSE</w:t>
+      </w:r>
+      <w:r>
+        <w:rPr>
+          <w:rFonts w:asciiTheme="majorHAnsi" w:eastAsiaTheme="minorEastAsia" w:hAnsiTheme="majorHAnsi" w:cstheme="majorHAnsi"/>
+        </w:rPr>
+        <w:t>（均方誤差，</w:t>
+      </w:r>
+      <w:r>
+        <w:rPr>
+          <w:rFonts w:asciiTheme="majorHAnsi" w:eastAsiaTheme="minorEastAsia" w:hAnsiTheme="majorHAnsi" w:cstheme="majorHAnsi"/>
+        </w:rPr>
+        <w:t>Mean Squared Error</w:t>
+      </w:r>
+      <w:r>
+        <w:rPr>
+          <w:rFonts w:asciiTheme="majorHAnsi" w:eastAsiaTheme="minorEastAsia" w:hAnsiTheme="majorHAnsi" w:cstheme="majorHAnsi"/>
+        </w:rPr>
+        <w:t>）作為評估指標。</w:t>
+      </w:r>
+      <w:r>
+        <w:rPr>
+          <w:rFonts w:asciiTheme="majorHAnsi" w:eastAsiaTheme="minorEastAsia" w:hAnsiTheme="majorHAnsi" w:cstheme="majorHAnsi" w:hint="eastAsia"/>
+        </w:rPr>
+        <w:t>以下為兩種</w:t>
+      </w:r>
+      <w:r>
+        <w:rPr>
+          <w:rFonts w:asciiTheme="majorHAnsi" w:eastAsiaTheme="minorEastAsia" w:hAnsiTheme="majorHAnsi" w:cstheme="majorHAnsi"/>
+        </w:rPr>
+        <w:t>指標</w:t>
+      </w:r>
+      <w:r>
+        <w:rPr>
+          <w:rFonts w:asciiTheme="majorHAnsi" w:eastAsiaTheme="minorEastAsia" w:hAnsiTheme="majorHAnsi" w:cstheme="majorHAnsi" w:hint="eastAsia"/>
+        </w:rPr>
+        <w:t>的解紹與公式</w:t>
+      </w:r>
+      <w:r>
+        <w:rPr>
+          <w:rFonts w:asciiTheme="majorHAnsi" w:eastAsiaTheme="minorEastAsia" w:hAnsiTheme="majorHAnsi" w:cstheme="majorHAnsi" w:hint="eastAsia"/>
+        </w:rPr>
+        <w:t>:</w:t>
+      </w:r>
+    </w:p>
+    <w:p>
+      <w:pPr>
+        <w:spacing w:after="240"/>
+        <w:ind w:firstLine="480"/>
+        <w:rPr>
+          <w:rFonts w:asciiTheme="majorHAnsi" w:eastAsiaTheme="minorEastAsia" w:hAnsiTheme="majorHAnsi" w:cstheme="majorHAnsi"/>
+        </w:rPr>
+      </w:pPr>
+      <w:r>
+        <w:rPr>
+          <w:rFonts w:asciiTheme="majorHAnsi" w:eastAsiaTheme="minorEastAsia" w:hAnsiTheme="majorHAnsi" w:cstheme="majorHAnsi"/>
+        </w:rPr>
+        <w:t>MSE</w:t>
+      </w:r>
+      <w:r>
+        <w:rPr>
+          <w:rFonts w:asciiTheme="majorHAnsi" w:eastAsiaTheme="minorEastAsia" w:hAnsiTheme="majorHAnsi" w:cstheme="majorHAnsi"/>
+        </w:rPr>
+        <w:t>（</w:t>
+      </w:r>
+      <w:r>
+        <w:rPr>
+          <w:rFonts w:asciiTheme="majorHAnsi" w:eastAsiaTheme="minorEastAsia" w:hAnsiTheme="majorHAnsi" w:cstheme="majorHAnsi"/>
+        </w:rPr>
+        <w:t>Mean Squared Error</w:t>
+      </w:r>
+      <w:r>
+        <w:rPr>
+          <w:rFonts w:asciiTheme="majorHAnsi" w:eastAsiaTheme="minorEastAsia" w:hAnsiTheme="majorHAnsi" w:cstheme="majorHAnsi"/>
+        </w:rPr>
+        <w:t>，均方誤差）</w:t>
+      </w:r>
+      <w:r>
+        <w:rPr>
+          <w:rFonts w:asciiTheme="majorHAnsi" w:eastAsiaTheme="minorEastAsia" w:hAnsiTheme="majorHAnsi" w:cstheme="majorHAnsi" w:hint="eastAsia"/>
+        </w:rPr>
+        <w:t>:</w:t>
+      </w:r>
+    </w:p>
+    <w:p>
+      <w:pPr>
+        <w:spacing w:after="240"/>
+        <w:ind w:left="480" w:firstLine="480"/>
+        <w:rPr>
+          <w:rFonts w:asciiTheme="majorHAnsi" w:eastAsiaTheme="minorEastAsia" w:hAnsiTheme="majorHAnsi" w:cstheme="majorHAnsi"/>
+        </w:rPr>
+      </w:pPr>
+      <w:r>
+        <w:rPr>
+          <w:rFonts w:asciiTheme="majorHAnsi" w:eastAsiaTheme="minorEastAsia" w:hAnsiTheme="majorHAnsi" w:cstheme="majorHAnsi"/>
+        </w:rPr>
+        <w:t>MSE</w:t>
+      </w:r>
+      <w:r>
+        <w:rPr>
+          <w:rFonts w:asciiTheme="majorHAnsi" w:eastAsiaTheme="minorEastAsia" w:hAnsiTheme="majorHAnsi" w:cstheme="majorHAnsi"/>
+        </w:rPr>
+        <w:t>用來量化兩張影像在像素層面上的差異大小。</w:t>
+      </w:r>
+      <w:r>
+        <w:rPr>
+          <w:rFonts w:asciiTheme="majorHAnsi" w:eastAsiaTheme="minorEastAsia" w:hAnsiTheme="majorHAnsi" w:cstheme="majorHAnsi"/>
+        </w:rPr>
+        <w:t xml:space="preserve">MSE </w:t>
+      </w:r>
+      <w:r>
+        <w:rPr>
+          <w:rFonts w:asciiTheme="majorHAnsi" w:eastAsiaTheme="minorEastAsia" w:hAnsiTheme="majorHAnsi" w:cstheme="majorHAnsi"/>
+        </w:rPr>
+        <w:t>是將原始影像與處理後影像對應像素的差值平方後求平均，數值越小表示兩張影像的差異越小，也就是品質越接近原圖。</w:t>
+      </w:r>
+      <w:r>
+        <w:rPr>
+          <w:rFonts w:asciiTheme="majorHAnsi" w:eastAsiaTheme="minorEastAsia" w:hAnsiTheme="majorHAnsi" w:cstheme="majorHAnsi"/>
+        </w:rPr>
+        <w:t xml:space="preserve">MSE </w:t>
+      </w:r>
+      <w:r>
+        <w:rPr>
+          <w:rFonts w:asciiTheme="majorHAnsi" w:eastAsiaTheme="minorEastAsia" w:hAnsiTheme="majorHAnsi" w:cstheme="majorHAnsi"/>
+        </w:rPr>
+        <w:t>提供了誤差的絕對量化，而</w:t>
+      </w:r>
+      <w:r>
+        <w:rPr>
+          <w:rFonts w:asciiTheme="majorHAnsi" w:eastAsiaTheme="minorEastAsia" w:hAnsiTheme="majorHAnsi" w:cstheme="majorHAnsi"/>
+        </w:rPr>
+        <w:t xml:space="preserve"> PSNR </w:t>
+      </w:r>
+      <w:r>
+        <w:rPr>
+          <w:rFonts w:asciiTheme="majorHAnsi" w:eastAsiaTheme="minorEastAsia" w:hAnsiTheme="majorHAnsi" w:cstheme="majorHAnsi"/>
+        </w:rPr>
+        <w:t>則是將此誤差轉換成一個更易於解讀的比例，且因為是對數形式，更符合人眼對影像品質變化的感知。</w:t>
+      </w:r>
+    </w:p>
+    <w:p>
+      <w:pPr>
+        <w:spacing w:after="240"/>
+        <w:ind w:firstLine="480"/>
+        <w:rPr>
+          <w:rFonts w:asciiTheme="majorHAnsi" w:eastAsiaTheme="minorEastAsia" w:hAnsiTheme="majorHAnsi" w:cstheme="majorHAnsi"/>
+        </w:rPr>
+      </w:pPr>
+      <w:r>
+        <w:rPr>
+          <w:rFonts w:asciiTheme="majorHAnsi" w:eastAsiaTheme="minorEastAsia" w:hAnsiTheme="majorHAnsi" w:cstheme="majorHAnsi"/>
+        </w:rPr>
+        <w:t>PSNR</w:t>
+      </w:r>
+      <w:r>
+        <w:rPr>
+          <w:rFonts w:asciiTheme="majorHAnsi" w:eastAsiaTheme="minorEastAsia" w:hAnsiTheme="majorHAnsi" w:cstheme="majorHAnsi"/>
+        </w:rPr>
+        <w:t>（</w:t>
+      </w:r>
+      <w:r>
+        <w:rPr>
+          <w:rFonts w:asciiTheme="majorHAnsi" w:eastAsiaTheme="minorEastAsia" w:hAnsiTheme="majorHAnsi" w:cstheme="majorHAnsi"/>
+        </w:rPr>
+        <w:t>Peak Signal-to-Noise Ratio</w:t>
+      </w:r>
+      <w:r>
+        <w:rPr>
+          <w:rFonts w:asciiTheme="majorHAnsi" w:eastAsiaTheme="minorEastAsia" w:hAnsiTheme="majorHAnsi" w:cstheme="majorHAnsi"/>
+        </w:rPr>
+        <w:t>，峰值訊噪比）</w:t>
+      </w:r>
+      <w:r>
+        <w:rPr>
+          <w:rFonts w:asciiTheme="majorHAnsi" w:eastAsiaTheme="minorEastAsia" w:hAnsiTheme="majorHAnsi" w:cstheme="majorHAnsi" w:hint="eastAsia"/>
+        </w:rPr>
+        <w:t>:</w:t>
+      </w:r>
+    </w:p>
+    <w:p>
+      <w:pPr>
+        <w:spacing w:after="240"/>
+        <w:ind w:left="480" w:firstLine="480"/>
+        <w:rPr>
+          <w:rFonts w:asciiTheme="majorHAnsi" w:eastAsiaTheme="minorEastAsia" w:hAnsiTheme="majorHAnsi" w:cstheme="majorHAnsi"/>
+        </w:rPr>
+      </w:pPr>
+      <w:r>
+        <w:rPr>
+          <w:rFonts w:asciiTheme="majorHAnsi" w:eastAsiaTheme="minorEastAsia" w:hAnsiTheme="majorHAnsi" w:cstheme="majorHAnsi"/>
+        </w:rPr>
+        <w:t>PSNR</w:t>
+      </w:r>
+      <w:r>
+        <w:rPr>
+          <w:rFonts w:asciiTheme="majorHAnsi" w:eastAsiaTheme="minorEastAsia" w:hAnsiTheme="majorHAnsi" w:cstheme="majorHAnsi"/>
+        </w:rPr>
+        <w:t>是一種廣泛應用於影像品質評估的指標，尤其適合用來比較原始影像與經過處理（例如壓縮、去噪或抖動）後的影像之間的差異。</w:t>
+      </w:r>
+      <w:r>
+        <w:rPr>
+          <w:rFonts w:asciiTheme="majorHAnsi" w:eastAsiaTheme="minorEastAsia" w:hAnsiTheme="majorHAnsi" w:cstheme="majorHAnsi"/>
+        </w:rPr>
+        <w:t xml:space="preserve">PSNR </w:t>
+      </w:r>
+      <w:r>
+        <w:rPr>
+          <w:rFonts w:asciiTheme="majorHAnsi" w:eastAsiaTheme="minorEastAsia" w:hAnsiTheme="majorHAnsi" w:cstheme="majorHAnsi"/>
+        </w:rPr>
+        <w:t>的數值反映了影像中訊號相對於噪聲誤差的比例，數值越高代表處理後的影像越接近原始影像，品質越佳。通常來說，</w:t>
+      </w:r>
+      <w:r>
+        <w:rPr>
+          <w:rFonts w:asciiTheme="majorHAnsi" w:eastAsiaTheme="minorEastAsia" w:hAnsiTheme="majorHAnsi" w:cstheme="majorHAnsi"/>
+        </w:rPr>
+        <w:t xml:space="preserve">PSNR </w:t>
+      </w:r>
+      <w:r>
+        <w:rPr>
+          <w:rFonts w:asciiTheme="majorHAnsi" w:eastAsiaTheme="minorEastAsia" w:hAnsiTheme="majorHAnsi" w:cstheme="majorHAnsi"/>
+        </w:rPr>
+        <w:t>大於</w:t>
+      </w:r>
+      <w:r>
+        <w:rPr>
+          <w:rFonts w:asciiTheme="majorHAnsi" w:eastAsiaTheme="minorEastAsia" w:hAnsiTheme="majorHAnsi" w:cstheme="majorHAnsi"/>
+        </w:rPr>
+        <w:t xml:space="preserve">30 dB </w:t>
+      </w:r>
+      <w:r>
+        <w:rPr>
+          <w:rFonts w:asciiTheme="majorHAnsi" w:eastAsiaTheme="minorEastAsia" w:hAnsiTheme="majorHAnsi" w:cstheme="majorHAnsi"/>
+        </w:rPr>
+        <w:t>表示影像品質良好，人眼難以察覺明顯差異；低於這個門檻時，影像的失真程度開始變得明顯。</w:t>
+      </w:r>
+    </w:p>
+    <w:p>
+      <w:pPr>
+        <w:spacing w:after="240"/>
+        <w:rPr>
+          <w:rFonts w:asciiTheme="majorHAnsi" w:eastAsiaTheme="minorEastAsia" w:hAnsiTheme="majorHAnsi" w:cstheme="majorHAnsi"/>
+        </w:rPr>
+      </w:pPr>
+      <w:r>
+        <w:rPr>
+          <w:rFonts w:asciiTheme="majorHAnsi" w:eastAsiaTheme="minorEastAsia" w:hAnsiTheme="majorHAnsi" w:cstheme="majorHAnsi"/>
+        </w:rPr>
+        <w:t>計算公式如下</w:t>
+      </w:r>
+      <w:r>
+        <w:rPr>
+          <w:rFonts w:asciiTheme="majorHAnsi" w:eastAsiaTheme="minorEastAsia" w:hAnsiTheme="majorHAnsi" w:cstheme="majorHAnsi" w:hint="eastAsia"/>
+        </w:rPr>
+        <w:t>:</w:t>
+      </w:r>
+    </w:p>
+    <w:p>
+      <w:pPr>
+        <w:spacing w:after="240"/>
+        <w:rPr>
+          <w:rFonts w:asciiTheme="majorHAnsi" w:eastAsiaTheme="minorEastAsia" w:hAnsiTheme="majorHAnsi" w:cstheme="majorHAnsi"/>
+        </w:rPr>
+      </w:pPr>
+      <m:oMathPara>
+        <m:oMath>
+          <m:r>
+            <w:rPr>
+              <w:rFonts w:ascii="Cambria Math" w:eastAsiaTheme="minorEastAsia" w:hAnsi="Cambria Math" w:cstheme="majorHAnsi"/>
+            </w:rPr>
+            <m:t xml:space="preserve">MSE= </m:t>
+          </m:r>
+          <m:f>
+            <m:fPr>
+              <m:ctrlPr>
+                <w:rPr>
+                  <w:rFonts w:ascii="Cambria Math" w:eastAsiaTheme="minorEastAsia" w:hAnsi="Cambria Math" w:cstheme="majorHAnsi"/>
+                  <w:i/>
+                </w:rPr>
+              </m:ctrlPr>
+            </m:fPr>
+            <m:num>
+              <m:r>
+                <w:rPr>
+                  <w:rFonts w:ascii="Cambria Math" w:eastAsiaTheme="minorEastAsia" w:hAnsi="Cambria Math" w:cstheme="majorHAnsi"/>
+                </w:rPr>
+                <m:t>1</m:t>
+              </m:r>
+            </m:num>
+            <m:den>
+              <m:r>
+                <w:rPr>
+                  <w:rFonts w:ascii="Cambria Math" w:eastAsiaTheme="minorEastAsia" w:hAnsi="Cambria Math" w:cstheme="majorHAnsi"/>
+                </w:rPr>
+                <m:t>MN</m:t>
+              </m:r>
+            </m:den>
+          </m:f>
+          <m:nary>
+            <m:naryPr>
+              <m:chr m:val="∑"/>
+              <m:limLoc m:val="undOvr"/>
+              <m:ctrlPr>
+                <w:rPr>
+                  <w:rFonts w:ascii="Cambria Math" w:eastAsiaTheme="minorEastAsia" w:hAnsi="Cambria Math" w:cstheme="majorHAnsi"/>
+                  <w:i/>
+                </w:rPr>
+              </m:ctrlPr>
+            </m:naryPr>
+            <m:sub>
+              <m:r>
+                <w:rPr>
+                  <w:rFonts w:ascii="Cambria Math" w:eastAsiaTheme="minorEastAsia" w:hAnsi="Cambria Math" w:cstheme="majorHAnsi"/>
+                </w:rPr>
+                <m:t>i=0</m:t>
+              </m:r>
+            </m:sub>
+            <m:sup>
+              <m:r>
+                <w:rPr>
+                  <w:rFonts w:ascii="Cambria Math" w:eastAsiaTheme="minorEastAsia" w:hAnsi="Cambria Math" w:cstheme="majorHAnsi"/>
+                </w:rPr>
+                <m:t>M-1</m:t>
+              </m:r>
+            </m:sup>
+            <m:e>
+              <m:nary>
+                <m:naryPr>
+                  <m:chr m:val="∑"/>
+                  <m:limLoc m:val="undOvr"/>
+                  <m:ctrlPr>
+                    <w:rPr>
+                      <w:rFonts w:ascii="Cambria Math" w:eastAsiaTheme="minorEastAsia" w:hAnsi="Cambria Math" w:cstheme="majorHAnsi"/>
+                      <w:i/>
+                    </w:rPr>
+                  </m:ctrlPr>
+                </m:naryPr>
+                <m:sub>
+                  <m:r>
+                    <w:rPr>
+                      <w:rFonts w:ascii="Cambria Math" w:eastAsiaTheme="minorEastAsia" w:hAnsi="Cambria Math" w:cstheme="majorHAnsi"/>
+                    </w:rPr>
+                    <m:t>j=0</m:t>
+                  </m:r>
+                </m:sub>
+                <m:sup>
+                  <m:r>
+                    <w:rPr>
+                      <w:rFonts w:ascii="Cambria Math" w:eastAsiaTheme="minorEastAsia" w:hAnsi="Cambria Math" w:cstheme="majorHAnsi"/>
+                    </w:rPr>
+                    <m:t>N-1</m:t>
+                  </m:r>
+                </m:sup>
+                <m:e>
+                  <m:sSup>
+                    <m:sSupPr>
+                      <m:ctrlPr>
+                        <w:rPr>
+                          <w:rFonts w:ascii="Cambria Math" w:eastAsiaTheme="minorEastAsia" w:hAnsi="Cambria Math" w:cstheme="majorHAnsi"/>
+                          <w:i/>
+                        </w:rPr>
+                      </m:ctrlPr>
+                    </m:sSupPr>
+                    <m:e>
+                      <m:d>
+                        <m:dPr>
+                          <m:begChr m:val="["/>
+                          <m:endChr m:val="]"/>
+                          <m:ctrlPr>
+                            <w:rPr>
+                              <w:rFonts w:ascii="Cambria Math" w:eastAsiaTheme="minorEastAsia" w:hAnsi="Cambria Math" w:cstheme="majorHAnsi"/>
+                              <w:i/>
+                            </w:rPr>
+                          </m:ctrlPr>
+                        </m:dPr>
+                        <m:e>
+                          <m:r>
+                            <w:rPr>
+                              <w:rFonts w:ascii="Cambria Math" w:eastAsiaTheme="minorEastAsia" w:hAnsi="Cambria Math" w:cstheme="majorHAnsi"/>
+                            </w:rPr>
+                            <m:t>I</m:t>
+                          </m:r>
+                          <m:d>
+                            <m:dPr>
+                              <m:ctrlPr>
+                                <w:rPr>
+                                  <w:rFonts w:ascii="Cambria Math" w:eastAsiaTheme="minorEastAsia" w:hAnsi="Cambria Math" w:cstheme="majorHAnsi"/>
+                                  <w:i/>
+                                </w:rPr>
+                              </m:ctrlPr>
+                            </m:dPr>
+                            <m:e>
+                              <m:r>
+                                <w:rPr>
+                                  <w:rFonts w:ascii="Cambria Math" w:eastAsiaTheme="minorEastAsia" w:hAnsi="Cambria Math" w:cstheme="majorHAnsi"/>
+                                </w:rPr>
+                                <m:t>i,j</m:t>
+                              </m:r>
+                            </m:e>
+                          </m:d>
+                          <m:r>
+                            <w:rPr>
+                              <w:rFonts w:ascii="Cambria Math" w:eastAsiaTheme="minorEastAsia" w:hAnsi="Cambria Math" w:cstheme="majorHAnsi"/>
+                            </w:rPr>
+                            <m:t>-K(i,j)</m:t>
+                          </m:r>
+                        </m:e>
+                      </m:d>
+                    </m:e>
+                    <m:sup>
+                      <m:r>
+                        <w:rPr>
+                          <w:rFonts w:ascii="Cambria Math" w:eastAsiaTheme="minorEastAsia" w:hAnsi="Cambria Math" w:cstheme="majorHAnsi"/>
+                        </w:rPr>
+                        <m:t>2</m:t>
+                      </m:r>
+                    </m:sup>
+                  </m:sSup>
+                </m:e>
+              </m:nary>
+            </m:e>
+          </m:nary>
+        </m:oMath>
+      </m:oMathPara>
+    </w:p>
+    <w:p>
+      <w:pPr>
+        <w:spacing w:after="240"/>
+        <w:rPr>
+          <w:rFonts w:asciiTheme="majorHAnsi" w:eastAsiaTheme="minorEastAsia" w:hAnsiTheme="majorHAnsi" w:cstheme="majorHAnsi"/>
+        </w:rPr>
+      </w:pPr>
+      <m:oMathPara>
+        <m:oMath>
+          <m:r>
+            <w:rPr>
+              <w:rFonts w:ascii="Cambria Math" w:eastAsiaTheme="minorEastAsia" w:hAnsi="Cambria Math" w:cstheme="majorHAnsi"/>
+            </w:rPr>
+            <m:t>PSNR=10⋅log10​</m:t>
+          </m:r>
+          <m:d>
+            <m:dPr>
+              <m:ctrlPr>
+                <w:rPr>
+                  <w:rFonts w:ascii="Cambria Math" w:eastAsiaTheme="minorEastAsia" w:hAnsi="Cambria Math" w:cstheme="majorHAnsi"/>
+                  <w:i/>
+                </w:rPr>
+              </m:ctrlPr>
+            </m:dPr>
+            <m:e>
+              <m:f>
+                <m:fPr>
+                  <m:ctrlPr>
+                    <w:rPr>
+                      <w:rFonts w:ascii="Cambria Math" w:eastAsiaTheme="minorEastAsia" w:hAnsi="Cambria Math" w:cstheme="majorHAnsi"/>
+                      <w:i/>
+                    </w:rPr>
+                  </m:ctrlPr>
+                </m:fPr>
+                <m:num>
+                  <m:sSubSup>
+                    <m:sSubSupPr>
+                      <m:ctrlPr>
+                        <w:rPr>
+                          <w:rFonts w:ascii="Cambria Math" w:eastAsiaTheme="minorEastAsia" w:hAnsi="Cambria Math" w:cstheme="majorHAnsi"/>
+                          <w:i/>
+                        </w:rPr>
+                      </m:ctrlPr>
+                    </m:sSubSupPr>
+                    <m:e>
+                      <m:r>
+                        <w:rPr>
+                          <w:rFonts w:ascii="Cambria Math" w:eastAsiaTheme="minorEastAsia" w:hAnsi="Cambria Math" w:cstheme="majorHAnsi"/>
+                        </w:rPr>
+                        <m:t>MAX</m:t>
+                      </m:r>
+                    </m:e>
+                    <m:sub>
+                      <m:r>
+                        <w:rPr>
+                          <w:rFonts w:ascii="Cambria Math" w:eastAsiaTheme="minorEastAsia" w:hAnsi="Cambria Math" w:cstheme="majorHAnsi"/>
+                        </w:rPr>
+                        <m:t>i</m:t>
+                      </m:r>
+                    </m:sub>
+                    <m:sup>
+                      <m:r>
+                        <w:rPr>
+                          <w:rFonts w:ascii="Cambria Math" w:eastAsiaTheme="minorEastAsia" w:hAnsi="Cambria Math" w:cstheme="majorHAnsi"/>
+                        </w:rPr>
+                        <m:t>2</m:t>
+                      </m:r>
+                    </m:sup>
+                  </m:sSubSup>
+                </m:num>
+                <m:den>
+                  <m:r>
+                    <w:rPr>
+                      <w:rFonts w:ascii="Cambria Math" w:eastAsiaTheme="minorEastAsia" w:hAnsi="Cambria Math" w:cstheme="majorHAnsi"/>
+                    </w:rPr>
+                    <m:t>MSE</m:t>
+                  </m:r>
+                </m:den>
+              </m:f>
+            </m:e>
+          </m:d>
+          <m:r>
+            <w:rPr>
+              <w:rFonts w:ascii="Cambria Math" w:eastAsiaTheme="minorEastAsia" w:hAnsi="Cambria Math" w:cstheme="majorHAnsi"/>
+            </w:rPr>
+            <m:t xml:space="preserve"> </m:t>
+          </m:r>
+          <m:d>
+            <m:dPr>
+              <m:begChr m:val="〈"/>
+              <m:endChr m:val="〉"/>
+              <m:ctrlPr>
+                <w:rPr>
+                  <w:rFonts w:ascii="Cambria Math" w:eastAsiaTheme="minorEastAsia" w:hAnsi="Cambria Math" w:cstheme="majorHAnsi"/>
+                  <w:i/>
+                </w:rPr>
+              </m:ctrlPr>
+            </m:dPr>
+            <m:e>
+              <m:r>
+                <m:rPr>
+                  <m:sty m:val="bi"/>
+                </m:rPr>
+                <w:rPr>
+                  <w:rFonts w:ascii="Cambria Math" w:eastAsiaTheme="minorEastAsia" w:hAnsi="Cambria Math" w:cstheme="majorHAnsi"/>
+                </w:rPr>
+                <m:t>dB</m:t>
+              </m:r>
+              <m:r>
+                <m:rPr>
+                  <m:sty m:val="bi"/>
+                </m:rPr>
+                <w:rPr>
+                  <w:rFonts w:ascii="Cambria Math" w:eastAsiaTheme="minorEastAsia" w:hAnsi="Cambria Math" w:cstheme="majorHAnsi"/>
+                </w:rPr>
+                <m:t>（分貝）</m:t>
+              </m:r>
+            </m:e>
+          </m:d>
+          <m:r>
+            <w:rPr>
+              <w:rFonts w:ascii="Cambria Math" w:eastAsiaTheme="minorEastAsia" w:hAnsi="Cambria Math" w:cstheme="majorHAnsi"/>
+            </w:rPr>
+            <m:t xml:space="preserve"> </m:t>
+          </m:r>
+        </m:oMath>
+      </m:oMathPara>
+    </w:p>
+    <w:p>
+      <w:pPr>
+        <w:spacing w:after="240"/>
+        <w:rPr>
+          <w:rFonts w:asciiTheme="majorHAnsi" w:eastAsiaTheme="minorEastAsia" w:hAnsiTheme="majorHAnsi" w:cstheme="majorHAnsi"/>
+          <w:sz w:val="28"/>
+          <w:szCs w:val="28"/>
+        </w:rPr>
+      </w:pPr>
+    </w:p>
+    <w:p>
+      <w:pPr>
+        <w:spacing w:after="240"/>
+        <w:rPr>
+          <w:rFonts w:asciiTheme="majorHAnsi" w:eastAsiaTheme="minorEastAsia" w:hAnsiTheme="majorHAnsi" w:cstheme="majorHAnsi"/>
+          <w:sz w:val="28"/>
+          <w:szCs w:val="28"/>
+        </w:rPr>
+      </w:pPr>
+      <w:r>
+        <w:rPr>
+          <w:rFonts w:asciiTheme="majorHAnsi" w:eastAsiaTheme="minorEastAsia" w:hAnsiTheme="majorHAnsi" w:cstheme="majorHAnsi" w:hint="eastAsia"/>
+          <w:sz w:val="28"/>
+          <w:szCs w:val="28"/>
+        </w:rPr>
+        <w:lastRenderedPageBreak/>
+        <w:t>實驗結果</w:t>
+      </w:r>
+      <w:r>
+        <w:rPr>
+          <w:rFonts w:asciiTheme="majorHAnsi" w:eastAsiaTheme="minorEastAsia" w:hAnsiTheme="majorHAnsi" w:cstheme="majorHAnsi" w:hint="eastAsia"/>
+          <w:sz w:val="28"/>
+          <w:szCs w:val="28"/>
+        </w:rPr>
+        <w:t>:</w:t>
+      </w:r>
+    </w:p>
+    <w:tbl>
+      <w:tblPr>
+        <w:tblStyle w:val="af1"/>
+        <w:tblW w:w="0" w:type="auto"/>
+        <w:jc w:val="center"/>
+        <w:tblBorders>
+          <w:top w:val="none" w:sz="0" w:space="0" w:color="auto"/>
+          <w:left w:val="none" w:sz="0" w:space="0" w:color="auto"/>
+          <w:bottom w:val="none" w:sz="0" w:space="0" w:color="auto"/>
+          <w:right w:val="none" w:sz="0" w:space="0" w:color="auto"/>
+          <w:insideH w:val="none" w:sz="0" w:space="0" w:color="auto"/>
+          <w:insideV w:val="none" w:sz="0" w:space="0" w:color="auto"/>
+        </w:tblBorders>
+        <w:tblLook w:val="04A0" w:firstRow="1" w:lastRow="0" w:firstColumn="1" w:lastColumn="0" w:noHBand="0" w:noVBand="1"/>
+      </w:tblPr>
+      <w:tblGrid>
+        <w:gridCol w:w="3158"/>
+        <w:gridCol w:w="3158"/>
+      </w:tblGrid>
+      <w:tr>
+        <w:trPr>
+          <w:trHeight w:val="869"/>
+          <w:jc w:val="center"/>
+        </w:trPr>
+        <w:tc>
+          <w:tcPr>
+            <w:tcW w:w="3158" w:type="dxa"/>
+          </w:tcPr>
+          <w:p>
+            <w:pPr>
+              <w:jc w:val="center"/>
+              <w:rPr>
+                <w:rFonts w:asciiTheme="majorHAnsi" w:eastAsiaTheme="minorEastAsia" w:hAnsiTheme="majorHAnsi" w:cstheme="majorHAnsi"/>
+              </w:rPr>
+            </w:pPr>
+            <w:r>
+              <w:rPr>
+                <w:rFonts w:asciiTheme="majorHAnsi" w:eastAsiaTheme="minorEastAsia" w:hAnsiTheme="majorHAnsi" w:cstheme="majorHAnsi" w:hint="eastAsia"/>
+                <w:noProof/>
+              </w:rPr>
+              <w:drawing>
+                <wp:inline distT="0" distB="0" distL="0" distR="0" wp14:anchorId="302D11F1" wp14:editId="4C1621D8">
+                  <wp:extent cx="1865376" cy="1243584"/>
+                  <wp:effectExtent l="0" t="0" r="1905" b="0"/>
+                  <wp:docPr id="209187085" name="圖片 3"/>
+                  <wp:cNvGraphicFramePr>
+                    <a:graphicFrameLocks xmlns:a="http://schemas.openxmlformats.org/drawingml/2006/main" noChangeAspect="1"/>
+                  </wp:cNvGraphicFramePr>
+                  <a:graphic xmlns:a="http://schemas.openxmlformats.org/drawingml/2006/main">
+                    <a:graphicData uri="http://schemas.openxmlformats.org/drawingml/2006/picture">
+                      <pic:pic xmlns:pic="http://schemas.openxmlformats.org/drawingml/2006/picture">
+                        <pic:nvPicPr>
+                          <pic:cNvPr id="209187085" name="圖片 209187085"/>
+                          <pic:cNvPicPr/>
+                        </pic:nvPicPr>
+                        <pic:blipFill>
+                          <a:blip r:embed="rId10"/>
+                          <a:stretch>
+                            <a:fillRect/>
+                          </a:stretch>
+                        </pic:blipFill>
+                        <pic:spPr>
+                          <a:xfrm>
+                            <a:off x="0" y="0"/>
+                            <a:ext cx="1865376" cy="1243584"/>
+                          </a:xfrm>
+                          <a:prstGeom prst="rect">
+                            <a:avLst/>
+                          </a:prstGeom>
+                        </pic:spPr>
+                      </pic:pic>
+                    </a:graphicData>
+                  </a:graphic>
+                </wp:inline>
+              </w:drawing>
+            </w:r>
+          </w:p>
+        </w:tc>
+        <w:tc>
+          <w:tcPr>
+            <w:tcW w:w="3158" w:type="dxa"/>
+          </w:tcPr>
+          <w:p>
+            <w:pPr>
+              <w:jc w:val="center"/>
+              <w:rPr>
+                <w:rFonts w:asciiTheme="majorHAnsi" w:eastAsiaTheme="minorEastAsia" w:hAnsiTheme="majorHAnsi" w:cstheme="majorHAnsi"/>
+              </w:rPr>
+            </w:pPr>
+            <w:r>
+              <w:rPr>
+                <w:rFonts w:asciiTheme="majorHAnsi" w:eastAsiaTheme="minorEastAsia" w:hAnsiTheme="majorHAnsi" w:cstheme="majorHAnsi"/>
+                <w:noProof/>
+              </w:rPr>
+              <w:drawing>
+                <wp:inline distT="0" distB="0" distL="0" distR="0" wp14:anchorId="2A35F1D4" wp14:editId="164A5D69">
+                  <wp:extent cx="1864800" cy="1251432"/>
+                  <wp:effectExtent l="0" t="0" r="2540" b="6350"/>
+                  <wp:docPr id="1086611865" name="圖片 4"/>
+                  <wp:cNvGraphicFramePr>
+                    <a:graphicFrameLocks xmlns:a="http://schemas.openxmlformats.org/drawingml/2006/main" noChangeAspect="1"/>
+                  </wp:cNvGraphicFramePr>
+                  <a:graphic xmlns:a="http://schemas.openxmlformats.org/drawingml/2006/main">
+                    <a:graphicData uri="http://schemas.openxmlformats.org/drawingml/2006/picture">
+                      <pic:pic xmlns:pic="http://schemas.openxmlformats.org/drawingml/2006/picture">
+                        <pic:nvPicPr>
+                          <pic:cNvPr id="1086611865" name="圖片 1086611865"/>
+                          <pic:cNvPicPr/>
+                        </pic:nvPicPr>
+                        <pic:blipFill>
+                          <a:blip r:embed="rId11"/>
+                          <a:stretch>
+                            <a:fillRect/>
+                          </a:stretch>
+                        </pic:blipFill>
+                        <pic:spPr>
+                          <a:xfrm>
+                            <a:off x="0" y="0"/>
+                            <a:ext cx="1864800" cy="1251432"/>
+                          </a:xfrm>
+                          <a:prstGeom prst="rect">
+                            <a:avLst/>
+                          </a:prstGeom>
+                        </pic:spPr>
+                      </pic:pic>
+                    </a:graphicData>
+                  </a:graphic>
+                </wp:inline>
+              </w:drawing>
+            </w:r>
+          </w:p>
+        </w:tc>
+      </w:tr>
+      <w:tr>
+        <w:trPr>
+          <w:trHeight w:val="206"/>
+          <w:jc w:val="center"/>
+        </w:trPr>
+        <w:tc>
+          <w:tcPr>
+            <w:tcW w:w="3158" w:type="dxa"/>
+          </w:tcPr>
+          <w:p>
+            <w:pPr>
+              <w:jc w:val="center"/>
+              <w:rPr>
+                <w:rFonts w:asciiTheme="majorHAnsi" w:eastAsiaTheme="minorEastAsia" w:hAnsiTheme="majorHAnsi" w:cstheme="majorHAnsi"/>
+              </w:rPr>
+            </w:pPr>
+            <w:r>
+              <w:rPr>
+                <w:rFonts w:asciiTheme="majorHAnsi" w:eastAsiaTheme="minorEastAsia" w:hAnsiTheme="majorHAnsi" w:cstheme="majorHAnsi" w:hint="eastAsia"/>
+              </w:rPr>
+              <w:t>圖三</w:t>
+            </w:r>
+            <w:r>
+              <w:rPr>
+                <w:rFonts w:asciiTheme="majorHAnsi" w:eastAsiaTheme="minorEastAsia" w:hAnsiTheme="majorHAnsi" w:cstheme="majorHAnsi" w:hint="eastAsia"/>
+              </w:rPr>
+              <w:t xml:space="preserve"> </w:t>
+            </w:r>
+            <w:r>
+              <w:rPr>
+                <w:rFonts w:asciiTheme="majorHAnsi" w:eastAsiaTheme="minorEastAsia" w:hAnsiTheme="majorHAnsi" w:cstheme="majorHAnsi" w:hint="eastAsia"/>
+              </w:rPr>
+              <w:t>原圖</w:t>
+            </w:r>
+          </w:p>
+        </w:tc>
+        <w:tc>
+          <w:tcPr>
+            <w:tcW w:w="3158" w:type="dxa"/>
+          </w:tcPr>
+          <w:p>
+            <w:pPr>
+              <w:jc w:val="center"/>
+              <w:rPr>
+                <w:rFonts w:asciiTheme="majorHAnsi" w:eastAsiaTheme="minorEastAsia" w:hAnsiTheme="majorHAnsi" w:cstheme="majorHAnsi"/>
+              </w:rPr>
+            </w:pPr>
+            <w:r>
+              <w:rPr>
+                <w:rFonts w:asciiTheme="majorHAnsi" w:eastAsiaTheme="minorEastAsia" w:hAnsiTheme="majorHAnsi" w:cstheme="majorHAnsi" w:hint="eastAsia"/>
+              </w:rPr>
+              <w:t>圖四</w:t>
+            </w:r>
+            <w:r>
+              <w:rPr>
+                <w:rFonts w:asciiTheme="majorHAnsi" w:eastAsiaTheme="minorEastAsia" w:hAnsiTheme="majorHAnsi" w:cstheme="majorHAnsi" w:hint="eastAsia"/>
+              </w:rPr>
+              <w:t xml:space="preserve"> </w:t>
+            </w:r>
+            <w:r>
+              <w:rPr>
+                <w:rFonts w:asciiTheme="majorHAnsi" w:eastAsiaTheme="minorEastAsia" w:hAnsiTheme="majorHAnsi" w:cstheme="majorHAnsi" w:hint="eastAsia"/>
+              </w:rPr>
+              <w:t>灰白</w:t>
+            </w:r>
+            <w:r>
+              <w:rPr>
+                <w:rFonts w:asciiTheme="majorHAnsi" w:eastAsiaTheme="minorEastAsia" w:hAnsiTheme="majorHAnsi" w:cstheme="majorHAnsi" w:hint="eastAsia"/>
+              </w:rPr>
+              <w:t>原圖</w:t>
+            </w:r>
+          </w:p>
+        </w:tc>
+      </w:tr>
+    </w:tbl>
+    <w:p>
+      <w:pPr>
+        <w:spacing w:after="240"/>
+        <w:ind w:firstLine="425"/>
+        <w:rPr>
+          <w:rFonts w:asciiTheme="majorHAnsi" w:eastAsiaTheme="minorEastAsia" w:hAnsiTheme="majorHAnsi" w:cstheme="majorHAnsi"/>
+        </w:rPr>
+      </w:pPr>
+      <w:r>
+        <w:rPr>
+          <w:rFonts w:asciiTheme="majorHAnsi" w:eastAsiaTheme="minorEastAsia" w:hAnsiTheme="majorHAnsi" w:cstheme="majorHAnsi"/>
+        </w:rPr>
+        <w:t>由於已知抖動矩陣能夠在僅使用黑白像素的條件下，達成類似灰階影像的視覺效果，因此可藉由不同大小的抖動矩陣來模擬更多層次的灰階表現。然而，抖動矩陣的尺寸會如何影響影像中的細節保留、視覺平滑程度與與原圖的誤差，仍不容易從</w:t>
+      </w:r>
+      <w:r>
+        <w:rPr>
+          <w:rFonts w:asciiTheme="majorHAnsi" w:eastAsiaTheme="minorEastAsia" w:hAnsiTheme="majorHAnsi" w:cstheme="majorHAnsi" w:hint="eastAsia"/>
+        </w:rPr>
+        <w:t>直接從矩陣大小來進行判斷矩陣的好壞</w:t>
+      </w:r>
+      <w:r>
+        <w:rPr>
+          <w:rFonts w:asciiTheme="majorHAnsi" w:eastAsiaTheme="minorEastAsia" w:hAnsiTheme="majorHAnsi" w:cstheme="majorHAnsi"/>
+        </w:rPr>
+        <w:t>。因此，透過實際將</w:t>
+      </w:r>
+      <w:r>
+        <w:rPr>
+          <w:rFonts w:asciiTheme="majorHAnsi" w:eastAsiaTheme="minorEastAsia" w:hAnsiTheme="majorHAnsi" w:cstheme="majorHAnsi"/>
+        </w:rPr>
+        <w:t xml:space="preserve"> 4×4</w:t>
+      </w:r>
+      <w:r>
+        <w:rPr>
+          <w:rFonts w:asciiTheme="majorHAnsi" w:eastAsiaTheme="minorEastAsia" w:hAnsiTheme="majorHAnsi" w:cstheme="majorHAnsi"/>
+        </w:rPr>
+        <w:t>、</w:t>
+      </w:r>
+      <w:r>
+        <w:rPr>
+          <w:rFonts w:asciiTheme="majorHAnsi" w:eastAsiaTheme="minorEastAsia" w:hAnsiTheme="majorHAnsi" w:cstheme="majorHAnsi"/>
+        </w:rPr>
+        <w:t>8×8</w:t>
+      </w:r>
+      <w:r>
+        <w:rPr>
+          <w:rFonts w:asciiTheme="majorHAnsi" w:eastAsiaTheme="minorEastAsia" w:hAnsiTheme="majorHAnsi" w:cstheme="majorHAnsi"/>
+        </w:rPr>
+        <w:t>、</w:t>
+      </w:r>
+      <w:r>
+        <w:rPr>
+          <w:rFonts w:asciiTheme="majorHAnsi" w:eastAsiaTheme="minorEastAsia" w:hAnsiTheme="majorHAnsi" w:cstheme="majorHAnsi"/>
+        </w:rPr>
+        <w:t>16×16</w:t>
+      </w:r>
+      <w:r>
+        <w:rPr>
+          <w:rFonts w:asciiTheme="majorHAnsi" w:eastAsiaTheme="minorEastAsia" w:hAnsiTheme="majorHAnsi" w:cstheme="majorHAnsi"/>
+        </w:rPr>
+        <w:t>與</w:t>
+      </w:r>
+      <w:r>
+        <w:rPr>
+          <w:rFonts w:asciiTheme="majorHAnsi" w:eastAsiaTheme="minorEastAsia" w:hAnsiTheme="majorHAnsi" w:cstheme="majorHAnsi"/>
+        </w:rPr>
+        <w:t xml:space="preserve"> 32×32 </w:t>
+      </w:r>
+      <w:r>
+        <w:rPr>
+          <w:rFonts w:asciiTheme="majorHAnsi" w:eastAsiaTheme="minorEastAsia" w:hAnsiTheme="majorHAnsi" w:cstheme="majorHAnsi"/>
+        </w:rPr>
+        <w:t>等不同尺寸的抖動矩陣應用於相同的灰階圖像</w:t>
+      </w:r>
+      <w:r>
+        <w:rPr>
+          <w:rFonts w:asciiTheme="majorHAnsi" w:eastAsiaTheme="minorEastAsia" w:hAnsiTheme="majorHAnsi" w:cstheme="majorHAnsi" w:hint="eastAsia"/>
+        </w:rPr>
+        <w:t>的結果</w:t>
+      </w:r>
+      <w:r>
+        <w:rPr>
+          <w:rFonts w:asciiTheme="majorHAnsi" w:eastAsiaTheme="minorEastAsia" w:hAnsiTheme="majorHAnsi" w:cstheme="majorHAnsi"/>
+        </w:rPr>
+        <w:t>，與傳統的均一門檻值</w:t>
+      </w:r>
+      <w:r>
+        <w:rPr>
+          <w:rFonts w:asciiTheme="majorHAnsi" w:eastAsiaTheme="minorEastAsia" w:hAnsiTheme="majorHAnsi" w:cstheme="majorHAnsi" w:hint="eastAsia"/>
+        </w:rPr>
+        <w:t>的</w:t>
+      </w:r>
+      <w:r>
+        <w:rPr>
+          <w:rFonts w:asciiTheme="majorHAnsi" w:eastAsiaTheme="minorEastAsia" w:hAnsiTheme="majorHAnsi" w:cstheme="majorHAnsi"/>
+        </w:rPr>
+        <w:t>二值化</w:t>
+      </w:r>
+      <w:r>
+        <w:rPr>
+          <w:rFonts w:asciiTheme="majorHAnsi" w:eastAsiaTheme="minorEastAsia" w:hAnsiTheme="majorHAnsi" w:cstheme="majorHAnsi" w:hint="eastAsia"/>
+        </w:rPr>
+        <w:t>處理</w:t>
+      </w:r>
+      <w:r>
+        <w:rPr>
+          <w:rFonts w:asciiTheme="majorHAnsi" w:eastAsiaTheme="minorEastAsia" w:hAnsiTheme="majorHAnsi" w:cstheme="majorHAnsi" w:hint="eastAsia"/>
+        </w:rPr>
+        <w:t>(</w:t>
+      </w:r>
+      <w:r>
+        <w:rPr>
+          <w:rFonts w:asciiTheme="majorHAnsi" w:eastAsiaTheme="minorEastAsia" w:hAnsiTheme="majorHAnsi" w:cstheme="majorHAnsi"/>
+        </w:rPr>
+        <w:t>threshold</w:t>
+      </w:r>
+      <w:r>
+        <w:rPr>
+          <w:rFonts w:asciiTheme="majorHAnsi" w:eastAsiaTheme="minorEastAsia" w:hAnsiTheme="majorHAnsi" w:cstheme="majorHAnsi" w:hint="eastAsia"/>
+        </w:rPr>
+        <w:t>)</w:t>
+      </w:r>
+      <w:r>
+        <w:rPr>
+          <w:rFonts w:asciiTheme="majorHAnsi" w:eastAsiaTheme="minorEastAsia" w:hAnsiTheme="majorHAnsi" w:cstheme="majorHAnsi"/>
+        </w:rPr>
+        <w:t>進行比較，</w:t>
+      </w:r>
+      <w:r>
+        <w:rPr>
+          <w:rFonts w:asciiTheme="majorHAnsi" w:eastAsiaTheme="minorEastAsia" w:hAnsiTheme="majorHAnsi" w:cstheme="majorHAnsi" w:hint="eastAsia"/>
+        </w:rPr>
+        <w:t>以</w:t>
+      </w:r>
+      <w:r>
+        <w:rPr>
+          <w:rFonts w:asciiTheme="majorHAnsi" w:eastAsiaTheme="minorEastAsia" w:hAnsiTheme="majorHAnsi" w:cstheme="majorHAnsi"/>
+        </w:rPr>
+        <w:t>觀察不同</w:t>
+      </w:r>
+      <w:r>
+        <w:rPr>
+          <w:rFonts w:asciiTheme="majorHAnsi" w:eastAsiaTheme="minorEastAsia" w:hAnsiTheme="majorHAnsi" w:cstheme="majorHAnsi" w:hint="eastAsia"/>
+        </w:rPr>
+        <w:t>二值化除理的圖片好壞程度</w:t>
+      </w:r>
+      <w:r>
+        <w:rPr>
+          <w:rFonts w:asciiTheme="majorHAnsi" w:eastAsiaTheme="minorEastAsia" w:hAnsiTheme="majorHAnsi" w:cstheme="majorHAnsi"/>
+        </w:rPr>
+        <w:t>。為了量化比較結果的優劣，進一步使用</w:t>
+      </w:r>
+      <w:r>
+        <w:rPr>
+          <w:rFonts w:asciiTheme="majorHAnsi" w:eastAsiaTheme="minorEastAsia" w:hAnsiTheme="majorHAnsi" w:cstheme="majorHAnsi"/>
+        </w:rPr>
+        <w:t xml:space="preserve"> MSE</w:t>
+      </w:r>
+      <w:r>
+        <w:rPr>
+          <w:rFonts w:asciiTheme="majorHAnsi" w:eastAsiaTheme="minorEastAsia" w:hAnsiTheme="majorHAnsi" w:cstheme="majorHAnsi"/>
+        </w:rPr>
+        <w:t>（均方誤差）與</w:t>
+      </w:r>
+      <w:r>
+        <w:rPr>
+          <w:rFonts w:asciiTheme="majorHAnsi" w:eastAsiaTheme="minorEastAsia" w:hAnsiTheme="majorHAnsi" w:cstheme="majorHAnsi"/>
+        </w:rPr>
+        <w:t xml:space="preserve"> PSNR</w:t>
+      </w:r>
+      <w:r>
+        <w:rPr>
+          <w:rFonts w:asciiTheme="majorHAnsi" w:eastAsiaTheme="minorEastAsia" w:hAnsiTheme="majorHAnsi" w:cstheme="majorHAnsi"/>
+        </w:rPr>
+        <w:t>（峰值訊噪比）這兩項客觀影像品質指標來進行評估。</w:t>
+      </w:r>
+    </w:p>
+    <w:p>
+      <w:pPr>
+        <w:ind w:firstLine="425"/>
+        <w:rPr>
+          <w:rFonts w:asciiTheme="majorHAnsi" w:eastAsiaTheme="minorEastAsia" w:hAnsiTheme="majorHAnsi" w:cstheme="majorHAnsi"/>
+          <w:sz w:val="28"/>
+          <w:szCs w:val="28"/>
+        </w:rPr>
+      </w:pPr>
+      <w:r>
+        <w:rPr>
+          <w:rFonts w:asciiTheme="majorHAnsi" w:eastAsiaTheme="minorEastAsia" w:hAnsiTheme="majorHAnsi" w:cstheme="majorHAnsi" w:hint="eastAsia"/>
+          <w:sz w:val="28"/>
+          <w:szCs w:val="28"/>
+        </w:rPr>
+        <w:t>矩陣大小比較</w:t>
+      </w:r>
+      <w:r>
+        <w:rPr>
+          <w:rFonts w:asciiTheme="majorHAnsi" w:eastAsiaTheme="minorEastAsia" w:hAnsiTheme="majorHAnsi" w:cstheme="majorHAnsi" w:hint="eastAsia"/>
+          <w:sz w:val="28"/>
+          <w:szCs w:val="28"/>
+        </w:rPr>
+        <w:t>:</w:t>
+      </w:r>
+    </w:p>
+    <w:p>
+      <w:pPr>
+        <w:ind w:firstLine="425"/>
+        <w:jc w:val="center"/>
+        <w:rPr>
+          <w:rFonts w:asciiTheme="majorHAnsi" w:eastAsiaTheme="minorEastAsia" w:hAnsiTheme="majorHAnsi" w:cstheme="majorHAnsi"/>
+        </w:rPr>
+      </w:pPr>
+      <w:r>
+        <w:rPr>
+          <w:rFonts w:asciiTheme="majorHAnsi" w:eastAsiaTheme="minorEastAsia" w:hAnsiTheme="majorHAnsi" w:cstheme="majorHAnsi" w:hint="eastAsia"/>
+        </w:rPr>
+        <w:t>表一</w:t>
+      </w:r>
+      <w:r>
+        <w:rPr>
+          <w:rFonts w:asciiTheme="majorHAnsi" w:eastAsiaTheme="minorEastAsia" w:hAnsiTheme="majorHAnsi" w:cstheme="majorHAnsi" w:hint="eastAsia"/>
+        </w:rPr>
+        <w:t xml:space="preserve"> </w:t>
+      </w:r>
+      <w:r>
+        <w:rPr>
+          <w:rFonts w:asciiTheme="majorHAnsi" w:eastAsiaTheme="minorEastAsia" w:hAnsiTheme="majorHAnsi" w:cstheme="majorHAnsi" w:hint="eastAsia"/>
+        </w:rPr>
+        <w:t>矩陣大小比較</w:t>
+      </w:r>
+    </w:p>
+    <w:tbl>
+      <w:tblPr>
+        <w:tblStyle w:val="af1"/>
+        <w:tblW w:w="11068" w:type="dxa"/>
+        <w:jc w:val="center"/>
+        <w:tblLook w:val="04A0" w:firstRow="1" w:lastRow="0" w:firstColumn="1" w:lastColumn="0" w:noHBand="0" w:noVBand="1"/>
+      </w:tblPr>
+      <w:tblGrid>
+        <w:gridCol w:w="2767"/>
+        <w:gridCol w:w="2767"/>
+        <w:gridCol w:w="2767"/>
+        <w:gridCol w:w="2767"/>
+      </w:tblGrid>
+      <w:tr>
+        <w:trPr>
+          <w:trHeight w:val="383"/>
+          <w:jc w:val="center"/>
+        </w:trPr>
+        <w:tc>
+          <w:tcPr>
+            <w:tcW w:w="2767" w:type="dxa"/>
+            <w:vAlign w:val="center"/>
+          </w:tcPr>
+          <w:p>
+            <w:pPr>
+              <w:jc w:val="center"/>
+              <w:rPr>
+                <w:rFonts w:asciiTheme="majorHAnsi" w:eastAsiaTheme="minorEastAsia" w:hAnsiTheme="majorHAnsi" w:cstheme="majorHAnsi"/>
+                <w:noProof/>
+              </w:rPr>
+            </w:pPr>
+            <w:r>
+              <w:rPr>
+                <w:rFonts w:asciiTheme="majorHAnsi" w:eastAsiaTheme="minorEastAsia" w:hAnsiTheme="majorHAnsi" w:cstheme="majorHAnsi" w:hint="eastAsia"/>
+              </w:rPr>
+              <w:t>2</w:t>
+            </w:r>
+            <w:r>
+              <w:rPr>
+                <w:rFonts w:asciiTheme="majorHAnsi" w:eastAsiaTheme="minorEastAsia" w:hAnsiTheme="majorHAnsi" w:cstheme="majorHAnsi"/>
+              </w:rPr>
+              <w:t>×</w:t>
+            </w:r>
+            <w:r>
+              <w:rPr>
+                <w:rFonts w:asciiTheme="majorHAnsi" w:eastAsiaTheme="minorEastAsia" w:hAnsiTheme="majorHAnsi" w:cstheme="majorHAnsi" w:hint="eastAsia"/>
+              </w:rPr>
+              <w:t>2</w:t>
+            </w:r>
+            <w:r>
+              <w:rPr>
+                <w:rFonts w:asciiTheme="majorHAnsi" w:eastAsiaTheme="minorEastAsia" w:hAnsiTheme="majorHAnsi" w:cstheme="majorHAnsi"/>
+              </w:rPr>
+              <w:t>抖動矩陣</w:t>
+            </w:r>
+          </w:p>
+        </w:tc>
+        <w:tc>
+          <w:tcPr>
+            <w:tcW w:w="2767" w:type="dxa"/>
+            <w:vAlign w:val="center"/>
+          </w:tcPr>
+          <w:p>
+            <w:pPr>
+              <w:jc w:val="center"/>
+              <w:rPr>
+                <w:rFonts w:asciiTheme="majorHAnsi" w:eastAsiaTheme="minorEastAsia" w:hAnsiTheme="majorHAnsi" w:cstheme="majorHAnsi"/>
+                <w:noProof/>
+              </w:rPr>
+            </w:pPr>
+            <w:r>
+              <w:rPr>
+                <w:rFonts w:asciiTheme="majorHAnsi" w:eastAsiaTheme="minorEastAsia" w:hAnsiTheme="majorHAnsi" w:cstheme="majorHAnsi" w:hint="eastAsia"/>
+              </w:rPr>
+              <w:t>4</w:t>
+            </w:r>
+            <w:r>
+              <w:rPr>
+                <w:rFonts w:asciiTheme="majorHAnsi" w:eastAsiaTheme="minorEastAsia" w:hAnsiTheme="majorHAnsi" w:cstheme="majorHAnsi"/>
+              </w:rPr>
+              <w:t>×</w:t>
+            </w:r>
+            <w:r>
+              <w:rPr>
+                <w:rFonts w:asciiTheme="majorHAnsi" w:eastAsiaTheme="minorEastAsia" w:hAnsiTheme="majorHAnsi" w:cstheme="majorHAnsi" w:hint="eastAsia"/>
+              </w:rPr>
+              <w:t>4</w:t>
+            </w:r>
+            <w:r>
+              <w:rPr>
+                <w:rFonts w:asciiTheme="majorHAnsi" w:eastAsiaTheme="minorEastAsia" w:hAnsiTheme="majorHAnsi" w:cstheme="majorHAnsi"/>
+              </w:rPr>
+              <w:t>抖動矩陣</w:t>
+            </w:r>
+          </w:p>
+        </w:tc>
+        <w:tc>
+          <w:tcPr>
+            <w:tcW w:w="2767" w:type="dxa"/>
+            <w:vAlign w:val="center"/>
+          </w:tcPr>
+          <w:p>
+            <w:pPr>
+              <w:jc w:val="center"/>
+              <w:rPr>
+                <w:rFonts w:asciiTheme="majorHAnsi" w:eastAsiaTheme="minorEastAsia" w:hAnsiTheme="majorHAnsi" w:cstheme="majorHAnsi"/>
+                <w:noProof/>
+              </w:rPr>
+            </w:pPr>
+            <w:r>
+              <w:rPr>
+                <w:rFonts w:asciiTheme="majorHAnsi" w:eastAsiaTheme="minorEastAsia" w:hAnsiTheme="majorHAnsi" w:cstheme="majorHAnsi" w:hint="eastAsia"/>
+              </w:rPr>
+              <w:t>8</w:t>
+            </w:r>
+            <w:r>
+              <w:rPr>
+                <w:rFonts w:asciiTheme="majorHAnsi" w:eastAsiaTheme="minorEastAsia" w:hAnsiTheme="majorHAnsi" w:cstheme="majorHAnsi"/>
+              </w:rPr>
+              <w:t>×</w:t>
+            </w:r>
+            <w:r>
+              <w:rPr>
+                <w:rFonts w:asciiTheme="majorHAnsi" w:eastAsiaTheme="minorEastAsia" w:hAnsiTheme="majorHAnsi" w:cstheme="majorHAnsi" w:hint="eastAsia"/>
+              </w:rPr>
+              <w:t>8</w:t>
+            </w:r>
+            <w:r>
+              <w:rPr>
+                <w:rFonts w:asciiTheme="majorHAnsi" w:eastAsiaTheme="minorEastAsia" w:hAnsiTheme="majorHAnsi" w:cstheme="majorHAnsi"/>
+              </w:rPr>
+              <w:t>抖動矩陣</w:t>
+            </w:r>
+          </w:p>
+        </w:tc>
+        <w:tc>
+          <w:tcPr>
+            <w:tcW w:w="2767" w:type="dxa"/>
+            <w:vAlign w:val="center"/>
+          </w:tcPr>
+          <w:p>
+            <w:pPr>
+              <w:jc w:val="center"/>
+              <w:rPr>
+                <w:rFonts w:asciiTheme="majorHAnsi" w:eastAsiaTheme="minorEastAsia" w:hAnsiTheme="majorHAnsi" w:cstheme="majorHAnsi"/>
+                <w:noProof/>
+              </w:rPr>
+            </w:pPr>
+            <w:r>
+              <w:rPr>
+                <w:rFonts w:asciiTheme="majorHAnsi" w:eastAsiaTheme="minorEastAsia" w:hAnsiTheme="majorHAnsi" w:cstheme="majorHAnsi"/>
+              </w:rPr>
+              <w:t>16×16</w:t>
+            </w:r>
+            <w:r>
+              <w:rPr>
+                <w:rFonts w:asciiTheme="majorHAnsi" w:eastAsiaTheme="minorEastAsia" w:hAnsiTheme="majorHAnsi" w:cstheme="majorHAnsi"/>
+              </w:rPr>
+              <w:t>抖動矩陣</w:t>
+            </w:r>
+          </w:p>
+        </w:tc>
+      </w:tr>
+      <w:tr>
+        <w:trPr>
+          <w:trHeight w:val="719"/>
+          <w:jc w:val="center"/>
+        </w:trPr>
+        <w:tc>
+          <w:tcPr>
+            <w:tcW w:w="2767" w:type="dxa"/>
+            <w:vAlign w:val="center"/>
+          </w:tcPr>
+          <w:p>
+            <w:pPr>
+              <w:jc w:val="center"/>
+              <w:rPr>
+                <w:rFonts w:asciiTheme="majorHAnsi" w:eastAsiaTheme="minorEastAsia" w:hAnsiTheme="majorHAnsi" w:cstheme="majorHAnsi"/>
+              </w:rPr>
+            </w:pPr>
+            <w:r>
+              <w:rPr>
+                <w:rFonts w:asciiTheme="majorHAnsi" w:eastAsiaTheme="minorEastAsia" w:hAnsiTheme="majorHAnsi" w:cstheme="majorHAnsi"/>
+                <w:noProof/>
+              </w:rPr>
+              <w:drawing>
+                <wp:inline distT="0" distB="0" distL="0" distR="0" wp14:anchorId="3A18F62E" wp14:editId="000A13A4">
+                  <wp:extent cx="1620000" cy="1065697"/>
+                  <wp:effectExtent l="0" t="0" r="0" b="1270"/>
+                  <wp:docPr id="403318853" name="圖片 6"/>
+                  <wp:cNvGraphicFramePr>
+                    <a:graphicFrameLocks xmlns:a="http://schemas.openxmlformats.org/drawingml/2006/main" noChangeAspect="1"/>
+                  </wp:cNvGraphicFramePr>
+                  <a:graphic xmlns:a="http://schemas.openxmlformats.org/drawingml/2006/main">
+                    <a:graphicData uri="http://schemas.openxmlformats.org/drawingml/2006/picture">
+                      <pic:pic xmlns:pic="http://schemas.openxmlformats.org/drawingml/2006/picture">
+                        <pic:nvPicPr>
+                          <pic:cNvPr id="403318853" name="圖片 403318853"/>
+                          <pic:cNvPicPr/>
+                        </pic:nvPicPr>
+                        <pic:blipFill>
+                          <a:blip r:embed="rId12"/>
+                          <a:stretch>
+                            <a:fillRect/>
+                          </a:stretch>
+                        </pic:blipFill>
+                        <pic:spPr>
+                          <a:xfrm>
+                            <a:off x="0" y="0"/>
+                            <a:ext cx="1620000" cy="1065697"/>
+                          </a:xfrm>
+                          <a:prstGeom prst="rect">
+                            <a:avLst/>
+                          </a:prstGeom>
+                        </pic:spPr>
+                      </pic:pic>
+                    </a:graphicData>
+                  </a:graphic>
+                </wp:inline>
+              </w:drawing>
+            </w:r>
+          </w:p>
+        </w:tc>
+        <w:tc>
+          <w:tcPr>
+            <w:tcW w:w="2767" w:type="dxa"/>
+            <w:vAlign w:val="center"/>
+          </w:tcPr>
+          <w:p>
+            <w:pPr>
+              <w:jc w:val="center"/>
+              <w:rPr>
+                <w:rFonts w:asciiTheme="majorHAnsi" w:eastAsiaTheme="minorEastAsia" w:hAnsiTheme="majorHAnsi" w:cstheme="majorHAnsi"/>
+              </w:rPr>
+            </w:pPr>
+            <w:r>
+              <w:rPr>
+                <w:rFonts w:asciiTheme="majorHAnsi" w:eastAsiaTheme="minorEastAsia" w:hAnsiTheme="majorHAnsi" w:cstheme="majorHAnsi"/>
+                <w:noProof/>
+              </w:rPr>
+              <w:drawing>
+                <wp:inline distT="0" distB="0" distL="0" distR="0" wp14:anchorId="174C16BC" wp14:editId="788ADA66">
+                  <wp:extent cx="1555232" cy="1023179"/>
+                  <wp:effectExtent l="0" t="0" r="6985" b="5715"/>
+                  <wp:docPr id="1679464570" name="圖片 5"/>
+                  <wp:cNvGraphicFramePr>
+                    <a:graphicFrameLocks xmlns:a="http://schemas.openxmlformats.org/drawingml/2006/main" noChangeAspect="1"/>
+                  </wp:cNvGraphicFramePr>
+                  <a:graphic xmlns:a="http://schemas.openxmlformats.org/drawingml/2006/main">
+                    <a:graphicData uri="http://schemas.openxmlformats.org/drawingml/2006/picture">
+                      <pic:pic xmlns:pic="http://schemas.openxmlformats.org/drawingml/2006/picture">
+                        <pic:nvPicPr>
+                          <pic:cNvPr id="1679464570" name="圖片 5"/>
+                          <pic:cNvPicPr/>
+                        </pic:nvPicPr>
+                        <pic:blipFill>
+                          <a:blip r:embed="rId13"/>
+                          <a:stretch>
+                            <a:fillRect/>
+                          </a:stretch>
+                        </pic:blipFill>
+                        <pic:spPr>
+                          <a:xfrm>
+                            <a:off x="0" y="0"/>
+                            <a:ext cx="1555232" cy="1023179"/>
+                          </a:xfrm>
+                          <a:prstGeom prst="rect">
+                            <a:avLst/>
+                          </a:prstGeom>
+                        </pic:spPr>
+                      </pic:pic>
+                    </a:graphicData>
+                  </a:graphic>
+                </wp:inline>
+              </w:drawing>
+            </w:r>
+          </w:p>
+        </w:tc>
+        <w:tc>
+          <w:tcPr>
+            <w:tcW w:w="2767" w:type="dxa"/>
+            <w:vAlign w:val="center"/>
+          </w:tcPr>
+          <w:p>
+            <w:pPr>
+              <w:jc w:val="center"/>
+              <w:rPr>
+                <w:rFonts w:asciiTheme="majorHAnsi" w:eastAsiaTheme="minorEastAsia" w:hAnsiTheme="majorHAnsi" w:cstheme="majorHAnsi"/>
+              </w:rPr>
+            </w:pPr>
+            <w:r>
+              <w:rPr>
+                <w:rFonts w:asciiTheme="majorHAnsi" w:eastAsiaTheme="minorEastAsia" w:hAnsiTheme="majorHAnsi" w:cstheme="majorHAnsi"/>
+                <w:noProof/>
+              </w:rPr>
+              <w:drawing>
+                <wp:inline distT="0" distB="0" distL="0" distR="0" wp14:anchorId="62D2F8F5" wp14:editId="74FC7DEE">
+                  <wp:extent cx="1555198" cy="1023157"/>
+                  <wp:effectExtent l="0" t="0" r="6985" b="5715"/>
+                  <wp:docPr id="516982397" name="圖片 5"/>
+                  <wp:cNvGraphicFramePr>
+                    <a:graphicFrameLocks xmlns:a="http://schemas.openxmlformats.org/drawingml/2006/main" noChangeAspect="1"/>
+                  </wp:cNvGraphicFramePr>
+                  <a:graphic xmlns:a="http://schemas.openxmlformats.org/drawingml/2006/main">
+                    <a:graphicData uri="http://schemas.openxmlformats.org/drawingml/2006/picture">
+                      <pic:pic xmlns:pic="http://schemas.openxmlformats.org/drawingml/2006/picture">
+                        <pic:nvPicPr>
+                          <pic:cNvPr id="516982397" name="圖片 5"/>
+                          <pic:cNvPicPr/>
+                        </pic:nvPicPr>
+                        <pic:blipFill>
+                          <a:blip r:embed="rId14"/>
+                          <a:stretch>
+                            <a:fillRect/>
+                          </a:stretch>
+                        </pic:blipFill>
+                        <pic:spPr>
+                          <a:xfrm>
+                            <a:off x="0" y="0"/>
+                            <a:ext cx="1555198" cy="1023157"/>
+                          </a:xfrm>
+                          <a:prstGeom prst="rect">
+                            <a:avLst/>
+                          </a:prstGeom>
+                        </pic:spPr>
+                      </pic:pic>
+                    </a:graphicData>
+                  </a:graphic>
+                </wp:inline>
+              </w:drawing>
+            </w:r>
+          </w:p>
+        </w:tc>
+        <w:tc>
+          <w:tcPr>
+            <w:tcW w:w="2767" w:type="dxa"/>
+            <w:vAlign w:val="center"/>
+          </w:tcPr>
+          <w:p>
+            <w:pPr>
+              <w:jc w:val="center"/>
+              <w:rPr>
+                <w:rFonts w:asciiTheme="majorHAnsi" w:eastAsiaTheme="minorEastAsia" w:hAnsiTheme="majorHAnsi" w:cstheme="majorHAnsi"/>
+              </w:rPr>
+            </w:pPr>
+            <w:r>
+              <w:rPr>
+                <w:rFonts w:asciiTheme="majorHAnsi" w:eastAsiaTheme="minorEastAsia" w:hAnsiTheme="majorHAnsi" w:cstheme="majorHAnsi"/>
+                <w:noProof/>
+              </w:rPr>
+              <w:drawing>
+                <wp:inline distT="0" distB="0" distL="0" distR="0" wp14:anchorId="4C041650" wp14:editId="1F014A5E">
+                  <wp:extent cx="1555198" cy="1023157"/>
+                  <wp:effectExtent l="0" t="0" r="6985" b="5715"/>
+                  <wp:docPr id="1909584285" name="圖片 5"/>
+                  <wp:cNvGraphicFramePr>
+                    <a:graphicFrameLocks xmlns:a="http://schemas.openxmlformats.org/drawingml/2006/main" noChangeAspect="1"/>
+                  </wp:cNvGraphicFramePr>
+                  <a:graphic xmlns:a="http://schemas.openxmlformats.org/drawingml/2006/main">
+                    <a:graphicData uri="http://schemas.openxmlformats.org/drawingml/2006/picture">
+                      <pic:pic xmlns:pic="http://schemas.openxmlformats.org/drawingml/2006/picture">
+                        <pic:nvPicPr>
+                          <pic:cNvPr id="1909584285" name="圖片 5"/>
+                          <pic:cNvPicPr/>
+                        </pic:nvPicPr>
+                        <pic:blipFill>
+                          <a:blip r:embed="rId15"/>
+                          <a:stretch>
+                            <a:fillRect/>
+                          </a:stretch>
+                        </pic:blipFill>
+                        <pic:spPr>
+                          <a:xfrm>
+                            <a:off x="0" y="0"/>
+                            <a:ext cx="1555198" cy="1023157"/>
+                          </a:xfrm>
+                          <a:prstGeom prst="rect">
+                            <a:avLst/>
+                          </a:prstGeom>
+                        </pic:spPr>
+                      </pic:pic>
+                    </a:graphicData>
+                  </a:graphic>
+                </wp:inline>
+              </w:drawing>
+            </w:r>
+          </w:p>
+        </w:tc>
+      </w:tr>
+      <w:tr>
+        <w:trPr>
+          <w:trHeight w:val="411"/>
+          <w:jc w:val="center"/>
+        </w:trPr>
+        <w:tc>
+          <w:tcPr>
+            <w:tcW w:w="2767" w:type="dxa"/>
+            <w:vAlign w:val="center"/>
+          </w:tcPr>
+          <w:p>
+            <w:pPr>
+              <w:jc w:val="center"/>
+              <w:rPr>
+                <w:rFonts w:asciiTheme="majorHAnsi" w:eastAsiaTheme="minorEastAsia" w:hAnsiTheme="majorHAnsi" w:cstheme="majorHAnsi"/>
+              </w:rPr>
+            </w:pPr>
+            <w:r>
+              <w:rPr>
+                <w:rFonts w:asciiTheme="majorHAnsi" w:eastAsiaTheme="minorEastAsia" w:hAnsiTheme="majorHAnsi" w:cstheme="majorHAnsi"/>
+              </w:rPr>
+              <w:t>MSE: 12989.20</w:t>
+            </w:r>
+          </w:p>
+        </w:tc>
+        <w:tc>
+          <w:tcPr>
+            <w:tcW w:w="2767" w:type="dxa"/>
+            <w:vAlign w:val="center"/>
+          </w:tcPr>
+          <w:p>
+            <w:pPr>
+              <w:jc w:val="center"/>
+              <w:rPr>
+                <w:rFonts w:asciiTheme="majorHAnsi" w:eastAsiaTheme="minorEastAsia" w:hAnsiTheme="majorHAnsi" w:cstheme="majorHAnsi"/>
+              </w:rPr>
+            </w:pPr>
+            <w:r>
+              <w:rPr>
+                <w:rFonts w:asciiTheme="majorHAnsi" w:eastAsiaTheme="minorEastAsia" w:hAnsiTheme="majorHAnsi" w:cstheme="majorHAnsi"/>
+              </w:rPr>
+              <w:t xml:space="preserve">MSE: </w:t>
+            </w:r>
+            <w:r>
+              <w:rPr>
+                <w:rFonts w:asciiTheme="majorHAnsi" w:eastAsiaTheme="minorEastAsia" w:hAnsiTheme="majorHAnsi" w:cstheme="majorHAnsi"/>
+              </w:rPr>
+              <w:t>13834.10</w:t>
+            </w:r>
+          </w:p>
+        </w:tc>
+        <w:tc>
+          <w:tcPr>
+            <w:tcW w:w="2767" w:type="dxa"/>
+            <w:vAlign w:val="center"/>
+          </w:tcPr>
+          <w:p>
+            <w:pPr>
+              <w:jc w:val="center"/>
+              <w:rPr>
+                <w:rFonts w:asciiTheme="majorHAnsi" w:eastAsiaTheme="minorEastAsia" w:hAnsiTheme="majorHAnsi" w:cstheme="majorHAnsi"/>
+              </w:rPr>
+            </w:pPr>
+            <w:r>
+              <w:rPr>
+                <w:rFonts w:asciiTheme="majorHAnsi" w:eastAsiaTheme="minorEastAsia" w:hAnsiTheme="majorHAnsi" w:cstheme="majorHAnsi"/>
+              </w:rPr>
+              <w:t xml:space="preserve">MSE: </w:t>
+            </w:r>
+            <w:r>
+              <w:rPr>
+                <w:rFonts w:asciiTheme="majorHAnsi" w:eastAsiaTheme="minorEastAsia" w:hAnsiTheme="majorHAnsi" w:cstheme="majorHAnsi"/>
+              </w:rPr>
+              <w:t>13996.02</w:t>
+            </w:r>
+          </w:p>
+        </w:tc>
+        <w:tc>
+          <w:tcPr>
+            <w:tcW w:w="2767" w:type="dxa"/>
+            <w:vAlign w:val="center"/>
+          </w:tcPr>
+          <w:p>
+            <w:pPr>
+              <w:jc w:val="center"/>
+              <w:rPr>
+                <w:rFonts w:asciiTheme="majorHAnsi" w:eastAsiaTheme="minorEastAsia" w:hAnsiTheme="majorHAnsi" w:cstheme="majorHAnsi"/>
+              </w:rPr>
+            </w:pPr>
+            <w:r>
+              <w:rPr>
+                <w:rFonts w:asciiTheme="majorHAnsi" w:eastAsiaTheme="minorEastAsia" w:hAnsiTheme="majorHAnsi" w:cstheme="majorHAnsi"/>
+              </w:rPr>
+              <w:t xml:space="preserve">MSE: </w:t>
+            </w:r>
+            <w:r>
+              <w:rPr>
+                <w:rFonts w:asciiTheme="majorHAnsi" w:eastAsiaTheme="minorEastAsia" w:hAnsiTheme="majorHAnsi" w:cstheme="majorHAnsi"/>
+              </w:rPr>
+              <w:t>14045.25</w:t>
+            </w:r>
+          </w:p>
+        </w:tc>
+      </w:tr>
+      <w:tr>
+        <w:trPr>
+          <w:trHeight w:val="411"/>
+          <w:jc w:val="center"/>
+        </w:trPr>
+        <w:tc>
+          <w:tcPr>
+            <w:tcW w:w="2767" w:type="dxa"/>
+            <w:vAlign w:val="center"/>
+          </w:tcPr>
+          <w:p>
+            <w:pPr>
+              <w:jc w:val="center"/>
+              <w:rPr>
+                <w:rFonts w:asciiTheme="majorHAnsi" w:eastAsiaTheme="minorEastAsia" w:hAnsiTheme="majorHAnsi" w:cstheme="majorHAnsi"/>
+              </w:rPr>
+            </w:pPr>
+            <w:r>
+              <w:rPr>
+                <w:rFonts w:asciiTheme="majorHAnsi" w:eastAsiaTheme="minorEastAsia" w:hAnsiTheme="majorHAnsi" w:cstheme="majorHAnsi"/>
+              </w:rPr>
+              <w:t>6.99 dB</w:t>
+            </w:r>
+          </w:p>
+        </w:tc>
+        <w:tc>
+          <w:tcPr>
+            <w:tcW w:w="2767" w:type="dxa"/>
+            <w:vAlign w:val="center"/>
+          </w:tcPr>
+          <w:p>
+            <w:pPr>
+              <w:jc w:val="center"/>
+              <w:rPr>
+                <w:rFonts w:asciiTheme="majorHAnsi" w:eastAsiaTheme="minorEastAsia" w:hAnsiTheme="majorHAnsi" w:cstheme="majorHAnsi"/>
+              </w:rPr>
+            </w:pPr>
+            <w:r>
+              <w:rPr>
+                <w:rFonts w:asciiTheme="majorHAnsi" w:eastAsiaTheme="minorEastAsia" w:hAnsiTheme="majorHAnsi" w:cstheme="majorHAnsi"/>
+              </w:rPr>
+              <w:t>PSNR: 6.72 dB</w:t>
+            </w:r>
+          </w:p>
+        </w:tc>
+        <w:tc>
+          <w:tcPr>
+            <w:tcW w:w="2767" w:type="dxa"/>
+            <w:vAlign w:val="center"/>
+          </w:tcPr>
+          <w:p>
+            <w:pPr>
+              <w:jc w:val="center"/>
+              <w:rPr>
+                <w:rFonts w:asciiTheme="majorHAnsi" w:eastAsiaTheme="minorEastAsia" w:hAnsiTheme="majorHAnsi" w:cstheme="majorHAnsi"/>
+              </w:rPr>
+            </w:pPr>
+            <w:r>
+              <w:rPr>
+                <w:rFonts w:asciiTheme="majorHAnsi" w:eastAsiaTheme="minorEastAsia" w:hAnsiTheme="majorHAnsi" w:cstheme="majorHAnsi"/>
+              </w:rPr>
+              <w:t>PSNR: 6.67 dB</w:t>
+            </w:r>
+          </w:p>
+        </w:tc>
+        <w:tc>
+          <w:tcPr>
+            <w:tcW w:w="2767" w:type="dxa"/>
+            <w:vAlign w:val="center"/>
+          </w:tcPr>
+          <w:p>
+            <w:pPr>
+              <w:jc w:val="center"/>
+              <w:rPr>
+                <w:rFonts w:asciiTheme="majorHAnsi" w:eastAsiaTheme="minorEastAsia" w:hAnsiTheme="majorHAnsi" w:cstheme="majorHAnsi"/>
+              </w:rPr>
+            </w:pPr>
+            <w:r>
+              <w:rPr>
+                <w:rFonts w:asciiTheme="majorHAnsi" w:eastAsiaTheme="minorEastAsia" w:hAnsiTheme="majorHAnsi" w:cstheme="majorHAnsi"/>
+              </w:rPr>
+              <w:t>PSNR: 6.66 dB</w:t>
+            </w:r>
+          </w:p>
+        </w:tc>
+      </w:tr>
+    </w:tbl>
+    <w:p>
+      <w:pPr>
+        <w:spacing w:before="240" w:after="240"/>
+        <w:ind w:firstLine="480"/>
+        <w:rPr>
+          <w:rFonts w:asciiTheme="majorHAnsi" w:eastAsiaTheme="minorEastAsia" w:hAnsiTheme="majorHAnsi" w:cstheme="majorHAnsi"/>
+        </w:rPr>
+      </w:pPr>
+      <w:r>
+        <w:rPr>
+          <w:rFonts w:asciiTheme="majorHAnsi" w:eastAsiaTheme="minorEastAsia" w:hAnsiTheme="majorHAnsi" w:cstheme="majorHAnsi" w:hint="eastAsia"/>
+        </w:rPr>
+        <w:t>透過表一可以發現</w:t>
+      </w:r>
+      <w:r>
+        <w:rPr>
+          <w:rFonts w:asciiTheme="majorHAnsi" w:eastAsiaTheme="minorEastAsia" w:hAnsiTheme="majorHAnsi" w:cstheme="majorHAnsi" w:hint="eastAsia"/>
+        </w:rPr>
+        <w:t>2</w:t>
+      </w:r>
+      <w:r>
+        <w:rPr>
+          <w:rFonts w:asciiTheme="majorHAnsi" w:eastAsiaTheme="minorEastAsia" w:hAnsiTheme="majorHAnsi" w:cstheme="majorHAnsi"/>
+        </w:rPr>
+        <w:t>×</w:t>
+      </w:r>
+      <w:r>
+        <w:rPr>
+          <w:rFonts w:asciiTheme="majorHAnsi" w:eastAsiaTheme="minorEastAsia" w:hAnsiTheme="majorHAnsi" w:cstheme="majorHAnsi" w:hint="eastAsia"/>
+        </w:rPr>
+        <w:t>2</w:t>
+      </w:r>
+      <w:r>
+        <w:rPr>
+          <w:rFonts w:asciiTheme="majorHAnsi" w:eastAsiaTheme="minorEastAsia" w:hAnsiTheme="majorHAnsi" w:cstheme="majorHAnsi"/>
+        </w:rPr>
+        <w:t xml:space="preserve"> </w:t>
+      </w:r>
+      <w:r>
+        <w:rPr>
+          <w:rFonts w:asciiTheme="majorHAnsi" w:eastAsiaTheme="minorEastAsia" w:hAnsiTheme="majorHAnsi" w:cstheme="majorHAnsi"/>
+        </w:rPr>
+        <w:t>抖動矩陣所產生的結果</w:t>
+      </w:r>
+      <w:r>
+        <w:rPr>
+          <w:rFonts w:asciiTheme="majorHAnsi" w:eastAsiaTheme="minorEastAsia" w:hAnsiTheme="majorHAnsi" w:cstheme="majorHAnsi" w:hint="eastAsia"/>
+        </w:rPr>
+        <w:t>，</w:t>
+      </w:r>
+      <w:r>
+        <w:rPr>
+          <w:rFonts w:asciiTheme="majorHAnsi" w:eastAsiaTheme="minorEastAsia" w:hAnsiTheme="majorHAnsi" w:cstheme="majorHAnsi"/>
+        </w:rPr>
+        <w:t>雖然</w:t>
+      </w:r>
+      <w:r>
+        <w:rPr>
+          <w:rFonts w:asciiTheme="majorHAnsi" w:eastAsiaTheme="minorEastAsia" w:hAnsiTheme="majorHAnsi" w:cstheme="majorHAnsi" w:hint="eastAsia"/>
+        </w:rPr>
+        <w:t>在建築物的部分可以看出其基本輪廓，但在較下層的雲層明顯無任何變化，並且</w:t>
+      </w:r>
+      <w:r>
+        <w:rPr>
+          <w:rFonts w:asciiTheme="majorHAnsi" w:eastAsiaTheme="minorEastAsia" w:hAnsiTheme="majorHAnsi" w:cstheme="majorHAnsi"/>
+        </w:rPr>
+        <w:t>格狀紋理</w:t>
+      </w:r>
+      <w:r>
+        <w:rPr>
+          <w:rFonts w:asciiTheme="majorHAnsi" w:eastAsiaTheme="minorEastAsia" w:hAnsiTheme="majorHAnsi" w:cstheme="majorHAnsi" w:hint="eastAsia"/>
+        </w:rPr>
+        <w:t>也十分明顯，與原灰階原圖相差甚遠</w:t>
+      </w:r>
+      <w:r>
+        <w:rPr>
+          <w:rFonts w:asciiTheme="majorHAnsi" w:eastAsiaTheme="minorEastAsia" w:hAnsiTheme="majorHAnsi" w:cstheme="majorHAnsi" w:hint="eastAsia"/>
+        </w:rPr>
+        <w:t>。</w:t>
+      </w:r>
+      <w:r>
+        <w:rPr>
+          <w:rFonts w:asciiTheme="majorHAnsi" w:eastAsiaTheme="minorEastAsia" w:hAnsiTheme="majorHAnsi" w:cstheme="majorHAnsi" w:hint="eastAsia"/>
+        </w:rPr>
+        <w:t>而</w:t>
+      </w:r>
+      <w:r>
+        <w:rPr>
+          <w:rFonts w:asciiTheme="majorHAnsi" w:eastAsiaTheme="minorEastAsia" w:hAnsiTheme="majorHAnsi" w:cstheme="majorHAnsi"/>
+        </w:rPr>
+        <w:t>4×4</w:t>
+      </w:r>
+      <w:r>
+        <w:rPr>
+          <w:rFonts w:asciiTheme="majorHAnsi" w:eastAsiaTheme="minorEastAsia" w:hAnsiTheme="majorHAnsi" w:cstheme="majorHAnsi"/>
+        </w:rPr>
+        <w:t xml:space="preserve"> </w:t>
+      </w:r>
+      <w:r>
+        <w:rPr>
+          <w:rFonts w:asciiTheme="majorHAnsi" w:eastAsiaTheme="minorEastAsia" w:hAnsiTheme="majorHAnsi" w:cstheme="majorHAnsi"/>
+        </w:rPr>
+        <w:t>抖動矩陣所產生的結果，雖然</w:t>
+      </w:r>
+      <w:r>
+        <w:rPr>
+          <w:rFonts w:asciiTheme="majorHAnsi" w:eastAsiaTheme="minorEastAsia" w:hAnsiTheme="majorHAnsi" w:cstheme="majorHAnsi" w:hint="eastAsia"/>
+        </w:rPr>
+        <w:t>具備較好的</w:t>
+      </w:r>
+      <w:r>
+        <w:rPr>
+          <w:rFonts w:asciiTheme="majorHAnsi" w:eastAsiaTheme="minorEastAsia" w:hAnsiTheme="majorHAnsi" w:cstheme="majorHAnsi"/>
+        </w:rPr>
+        <w:t>視覺效果，</w:t>
+      </w:r>
+      <w:r>
+        <w:rPr>
+          <w:rFonts w:asciiTheme="majorHAnsi" w:eastAsiaTheme="minorEastAsia" w:hAnsiTheme="majorHAnsi" w:cstheme="majorHAnsi" w:hint="eastAsia"/>
+        </w:rPr>
+        <w:t>並且</w:t>
+      </w:r>
+      <w:r>
+        <w:rPr>
+          <w:rFonts w:asciiTheme="majorHAnsi" w:eastAsiaTheme="minorEastAsia" w:hAnsiTheme="majorHAnsi" w:cstheme="majorHAnsi"/>
+        </w:rPr>
+        <w:t>畫面中格狀紋理</w:t>
+      </w:r>
+      <w:r>
+        <w:rPr>
+          <w:rFonts w:asciiTheme="majorHAnsi" w:eastAsiaTheme="minorEastAsia" w:hAnsiTheme="majorHAnsi" w:cstheme="majorHAnsi" w:hint="eastAsia"/>
+        </w:rPr>
+        <w:t>較為細小</w:t>
+      </w:r>
+      <w:r>
+        <w:rPr>
+          <w:rFonts w:asciiTheme="majorHAnsi" w:eastAsiaTheme="minorEastAsia" w:hAnsiTheme="majorHAnsi" w:cstheme="majorHAnsi" w:hint="eastAsia"/>
+        </w:rPr>
+        <w:t>，</w:t>
+      </w:r>
+      <w:r>
+        <w:rPr>
+          <w:rFonts w:asciiTheme="majorHAnsi" w:eastAsiaTheme="minorEastAsia" w:hAnsiTheme="majorHAnsi" w:cstheme="majorHAnsi" w:hint="eastAsia"/>
+        </w:rPr>
+        <w:t>但細節</w:t>
+      </w:r>
+      <w:r>
+        <w:rPr>
+          <w:rFonts w:asciiTheme="majorHAnsi" w:eastAsiaTheme="minorEastAsia" w:hAnsiTheme="majorHAnsi" w:cstheme="majorHAnsi"/>
+        </w:rPr>
+        <w:t>部分</w:t>
+      </w:r>
+      <w:r>
+        <w:rPr>
+          <w:rFonts w:asciiTheme="majorHAnsi" w:eastAsiaTheme="minorEastAsia" w:hAnsiTheme="majorHAnsi" w:cstheme="majorHAnsi" w:hint="eastAsia"/>
+        </w:rPr>
+        <w:t>仍</w:t>
+      </w:r>
+      <w:r>
+        <w:rPr>
+          <w:rFonts w:asciiTheme="majorHAnsi" w:eastAsiaTheme="minorEastAsia" w:hAnsiTheme="majorHAnsi" w:cstheme="majorHAnsi"/>
+        </w:rPr>
+        <w:t>不夠</w:t>
+      </w:r>
+      <w:r>
+        <w:rPr>
+          <w:rFonts w:asciiTheme="majorHAnsi" w:eastAsiaTheme="minorEastAsia" w:hAnsiTheme="majorHAnsi" w:cstheme="majorHAnsi" w:hint="eastAsia"/>
+        </w:rPr>
+        <w:t>細緻</w:t>
+      </w:r>
+      <w:r>
+        <w:rPr>
+          <w:rFonts w:asciiTheme="majorHAnsi" w:eastAsiaTheme="minorEastAsia" w:hAnsiTheme="majorHAnsi" w:cstheme="majorHAnsi" w:hint="eastAsia"/>
+        </w:rPr>
+        <w:t>，但其圖片以肉眼得方式觀察以有極佳的效果</w:t>
+      </w:r>
+      <w:r>
+        <w:rPr>
+          <w:rFonts w:asciiTheme="majorHAnsi" w:eastAsiaTheme="minorEastAsia" w:hAnsiTheme="majorHAnsi" w:cstheme="majorHAnsi"/>
+        </w:rPr>
+        <w:t>。</w:t>
+      </w:r>
+      <w:r>
+        <w:rPr>
+          <w:rFonts w:asciiTheme="majorHAnsi" w:eastAsiaTheme="minorEastAsia" w:hAnsiTheme="majorHAnsi" w:cstheme="majorHAnsi"/>
+        </w:rPr>
+        <w:t>8</w:t>
+      </w:r>
+      <w:r>
+        <w:rPr>
+          <w:rFonts w:asciiTheme="majorHAnsi" w:eastAsiaTheme="minorEastAsia" w:hAnsiTheme="majorHAnsi" w:cstheme="majorHAnsi"/>
+        </w:rPr>
+        <w:t>×</w:t>
+      </w:r>
+      <w:r>
+        <w:rPr>
+          <w:rFonts w:asciiTheme="majorHAnsi" w:eastAsiaTheme="minorEastAsia" w:hAnsiTheme="majorHAnsi" w:cstheme="majorHAnsi" w:hint="eastAsia"/>
+        </w:rPr>
+        <w:t>8</w:t>
+      </w:r>
+      <w:r>
+        <w:rPr>
+          <w:rFonts w:asciiTheme="majorHAnsi" w:eastAsiaTheme="minorEastAsia" w:hAnsiTheme="majorHAnsi" w:cstheme="majorHAnsi"/>
+        </w:rPr>
+        <w:t>抖動矩陣所產生的結果</w:t>
+      </w:r>
+      <w:r>
+        <w:rPr>
+          <w:rFonts w:asciiTheme="majorHAnsi" w:eastAsiaTheme="minorEastAsia" w:hAnsiTheme="majorHAnsi" w:cstheme="majorHAnsi" w:hint="eastAsia"/>
+        </w:rPr>
+        <w:t>和</w:t>
+      </w:r>
+      <w:r>
+        <w:rPr>
+          <w:rFonts w:asciiTheme="majorHAnsi" w:eastAsiaTheme="minorEastAsia" w:hAnsiTheme="majorHAnsi" w:cstheme="majorHAnsi"/>
+        </w:rPr>
+        <w:t>使用</w:t>
+      </w:r>
+      <w:r>
+        <w:rPr>
+          <w:rFonts w:asciiTheme="majorHAnsi" w:eastAsiaTheme="minorEastAsia" w:hAnsiTheme="majorHAnsi" w:cstheme="majorHAnsi"/>
+        </w:rPr>
+        <w:t xml:space="preserve"> </w:t>
+      </w:r>
+      <w:r>
+        <w:rPr>
+          <w:rFonts w:asciiTheme="majorHAnsi" w:eastAsiaTheme="minorEastAsia" w:hAnsiTheme="majorHAnsi" w:cstheme="majorHAnsi" w:hint="eastAsia"/>
+        </w:rPr>
+        <w:t>16</w:t>
+      </w:r>
+      <w:r>
+        <w:rPr>
+          <w:rFonts w:asciiTheme="majorHAnsi" w:eastAsiaTheme="minorEastAsia" w:hAnsiTheme="majorHAnsi" w:cstheme="majorHAnsi"/>
+        </w:rPr>
+        <w:t>×</w:t>
+      </w:r>
+      <w:r>
+        <w:rPr>
+          <w:rFonts w:asciiTheme="majorHAnsi" w:eastAsiaTheme="minorEastAsia" w:hAnsiTheme="majorHAnsi" w:cstheme="majorHAnsi" w:hint="eastAsia"/>
+        </w:rPr>
+        <w:t>16</w:t>
+      </w:r>
+      <w:r>
+        <w:rPr>
+          <w:rFonts w:asciiTheme="majorHAnsi" w:eastAsiaTheme="minorEastAsia" w:hAnsiTheme="majorHAnsi" w:cstheme="majorHAnsi"/>
+        </w:rPr>
+        <w:t>抖動矩陣所產生的結果</w:t>
+      </w:r>
+      <w:r>
+        <w:rPr>
+          <w:rFonts w:asciiTheme="majorHAnsi" w:eastAsiaTheme="minorEastAsia" w:hAnsiTheme="majorHAnsi" w:cstheme="majorHAnsi" w:hint="eastAsia"/>
+        </w:rPr>
+        <w:t>相似</w:t>
+      </w:r>
+      <w:r>
+        <w:rPr>
+          <w:rFonts w:asciiTheme="majorHAnsi" w:eastAsiaTheme="minorEastAsia" w:hAnsiTheme="majorHAnsi" w:cstheme="majorHAnsi"/>
+        </w:rPr>
+        <w:t>，灰階層次的模擬變得更加細緻，格狀紋理的干擾</w:t>
+      </w:r>
+      <w:r>
+        <w:rPr>
+          <w:rFonts w:asciiTheme="majorHAnsi" w:eastAsiaTheme="minorEastAsia" w:hAnsiTheme="majorHAnsi" w:cstheme="majorHAnsi" w:hint="eastAsia"/>
+        </w:rPr>
+        <w:t>仍無法</w:t>
+      </w:r>
+      <w:r>
+        <w:rPr>
+          <w:rFonts w:asciiTheme="majorHAnsi" w:eastAsiaTheme="minorEastAsia" w:hAnsiTheme="majorHAnsi" w:cstheme="majorHAnsi"/>
+        </w:rPr>
+        <w:t>減少，細節的呈現與</w:t>
+      </w:r>
+      <w:r>
+        <w:rPr>
+          <w:rFonts w:asciiTheme="majorHAnsi" w:eastAsiaTheme="minorEastAsia" w:hAnsiTheme="majorHAnsi" w:cstheme="majorHAnsi" w:hint="eastAsia"/>
+        </w:rPr>
+        <w:t>對比</w:t>
+      </w:r>
+      <w:r>
+        <w:rPr>
+          <w:rFonts w:asciiTheme="majorHAnsi" w:eastAsiaTheme="minorEastAsia" w:hAnsiTheme="majorHAnsi" w:cstheme="majorHAnsi" w:hint="eastAsia"/>
+        </w:rPr>
+        <w:t>相較</w:t>
+      </w:r>
+      <w:r>
+        <w:rPr>
+          <w:rFonts w:asciiTheme="majorHAnsi" w:eastAsiaTheme="minorEastAsia" w:hAnsiTheme="majorHAnsi" w:cstheme="majorHAnsi"/>
+        </w:rPr>
+        <w:t>4×4</w:t>
+      </w:r>
+      <w:r>
+        <w:rPr>
+          <w:rFonts w:asciiTheme="majorHAnsi" w:eastAsiaTheme="minorEastAsia" w:hAnsiTheme="majorHAnsi" w:cstheme="majorHAnsi"/>
+        </w:rPr>
+        <w:t xml:space="preserve"> </w:t>
+      </w:r>
+      <w:r>
+        <w:rPr>
+          <w:rFonts w:asciiTheme="majorHAnsi" w:eastAsiaTheme="minorEastAsia" w:hAnsiTheme="majorHAnsi" w:cstheme="majorHAnsi"/>
+        </w:rPr>
+        <w:t>抖動矩陣所產生的結果</w:t>
+      </w:r>
+      <w:r>
+        <w:rPr>
+          <w:rFonts w:asciiTheme="majorHAnsi" w:eastAsiaTheme="minorEastAsia" w:hAnsiTheme="majorHAnsi" w:cstheme="majorHAnsi" w:hint="eastAsia"/>
+        </w:rPr>
+        <w:t>變得</w:t>
+      </w:r>
+      <w:r>
+        <w:rPr>
+          <w:rFonts w:asciiTheme="majorHAnsi" w:eastAsiaTheme="minorEastAsia" w:hAnsiTheme="majorHAnsi" w:cstheme="majorHAnsi"/>
+        </w:rPr>
+        <w:t>更加</w:t>
+      </w:r>
+      <w:r>
+        <w:rPr>
+          <w:rFonts w:asciiTheme="majorHAnsi" w:eastAsiaTheme="minorEastAsia" w:hAnsiTheme="majorHAnsi" w:cstheme="majorHAnsi" w:hint="eastAsia"/>
+        </w:rPr>
+        <w:t>明顯</w:t>
+      </w:r>
+      <w:r>
+        <w:rPr>
+          <w:rFonts w:asciiTheme="majorHAnsi" w:eastAsiaTheme="minorEastAsia" w:hAnsiTheme="majorHAnsi" w:cstheme="majorHAnsi" w:hint="eastAsia"/>
+        </w:rPr>
+        <w:t>。</w:t>
+      </w:r>
+      <w:r>
+        <w:rPr>
+          <w:rFonts w:asciiTheme="majorHAnsi" w:eastAsiaTheme="minorEastAsia" w:hAnsiTheme="majorHAnsi" w:cstheme="majorHAnsi" w:hint="eastAsia"/>
+        </w:rPr>
+        <w:t>結論，當</w:t>
+      </w:r>
+      <w:r>
+        <w:rPr>
+          <w:rFonts w:asciiTheme="majorHAnsi" w:eastAsiaTheme="minorEastAsia" w:hAnsiTheme="majorHAnsi" w:cstheme="majorHAnsi"/>
+        </w:rPr>
+        <w:t>抖動矩陣越大時，視覺效果越接近原圖，因為能更細緻模擬灰階變化。但</w:t>
+      </w:r>
+      <w:r>
+        <w:rPr>
+          <w:rFonts w:asciiTheme="majorHAnsi" w:eastAsiaTheme="minorEastAsia" w:hAnsiTheme="majorHAnsi" w:cstheme="majorHAnsi" w:hint="eastAsia"/>
+        </w:rPr>
+        <w:t>其</w:t>
+      </w:r>
+      <w:r>
+        <w:rPr>
+          <w:rFonts w:asciiTheme="majorHAnsi" w:eastAsiaTheme="minorEastAsia" w:hAnsiTheme="majorHAnsi" w:cstheme="majorHAnsi"/>
+        </w:rPr>
+        <w:t>MSE</w:t>
+      </w:r>
+      <w:r>
+        <w:rPr>
+          <w:rFonts w:asciiTheme="majorHAnsi" w:eastAsiaTheme="minorEastAsia" w:hAnsiTheme="majorHAnsi" w:cstheme="majorHAnsi"/>
+        </w:rPr>
+        <w:t>、</w:t>
+      </w:r>
+      <w:r>
+        <w:rPr>
+          <w:rFonts w:asciiTheme="majorHAnsi" w:eastAsiaTheme="minorEastAsia" w:hAnsiTheme="majorHAnsi" w:cstheme="majorHAnsi"/>
+        </w:rPr>
+        <w:t>PSNR</w:t>
+      </w:r>
+      <w:r>
+        <w:rPr>
+          <w:rFonts w:asciiTheme="majorHAnsi" w:eastAsiaTheme="minorEastAsia" w:hAnsiTheme="majorHAnsi" w:cstheme="majorHAnsi" w:hint="eastAsia"/>
+        </w:rPr>
+        <w:t>值</w:t>
+      </w:r>
+      <w:r>
+        <w:rPr>
+          <w:rFonts w:asciiTheme="majorHAnsi" w:eastAsiaTheme="minorEastAsia" w:hAnsiTheme="majorHAnsi" w:cstheme="majorHAnsi"/>
+        </w:rPr>
+        <w:t>與</w:t>
+      </w:r>
+      <w:r>
+        <w:rPr>
+          <w:rFonts w:asciiTheme="majorHAnsi" w:eastAsiaTheme="minorEastAsia" w:hAnsiTheme="majorHAnsi" w:cstheme="majorHAnsi" w:hint="eastAsia"/>
+        </w:rPr>
+        <w:t>原始灰階圖差距較大</w:t>
+      </w:r>
+      <w:r>
+        <w:rPr>
+          <w:rFonts w:asciiTheme="majorHAnsi" w:eastAsiaTheme="minorEastAsia" w:hAnsiTheme="majorHAnsi" w:cstheme="majorHAnsi"/>
+        </w:rPr>
+        <w:t>。</w:t>
+      </w:r>
+    </w:p>
+    <w:p>
+      <w:pPr>
+        <w:ind w:firstLine="425"/>
+        <w:rPr>
+          <w:rFonts w:asciiTheme="majorHAnsi" w:eastAsiaTheme="minorEastAsia" w:hAnsiTheme="majorHAnsi" w:cstheme="majorHAnsi"/>
+          <w:sz w:val="28"/>
+          <w:szCs w:val="28"/>
+        </w:rPr>
+      </w:pPr>
+      <w:r>
+        <w:rPr>
+          <w:rFonts w:asciiTheme="majorHAnsi" w:eastAsiaTheme="minorEastAsia" w:hAnsiTheme="majorHAnsi" w:cstheme="majorHAnsi" w:hint="eastAsia"/>
+          <w:sz w:val="28"/>
+          <w:szCs w:val="28"/>
+        </w:rPr>
+        <w:lastRenderedPageBreak/>
+        <w:t>傳統二值化</w:t>
+      </w:r>
+      <w:r>
+        <w:rPr>
+          <w:rFonts w:asciiTheme="majorHAnsi" w:eastAsiaTheme="minorEastAsia" w:hAnsiTheme="majorHAnsi" w:cstheme="majorHAnsi" w:hint="eastAsia"/>
+          <w:sz w:val="28"/>
+          <w:szCs w:val="28"/>
+        </w:rPr>
+        <w:t>比較</w:t>
+      </w:r>
+      <w:r>
+        <w:rPr>
+          <w:rFonts w:asciiTheme="majorHAnsi" w:eastAsiaTheme="minorEastAsia" w:hAnsiTheme="majorHAnsi" w:cstheme="majorHAnsi" w:hint="eastAsia"/>
+          <w:sz w:val="28"/>
+          <w:szCs w:val="28"/>
+        </w:rPr>
+        <w:t>:</w:t>
+      </w:r>
+    </w:p>
+    <w:p>
+      <w:pPr>
+        <w:spacing w:before="240"/>
+        <w:jc w:val="center"/>
+        <w:rPr>
+          <w:rFonts w:asciiTheme="majorHAnsi" w:eastAsiaTheme="minorEastAsia" w:hAnsiTheme="majorHAnsi" w:cstheme="majorHAnsi" w:hint="eastAsia"/>
+        </w:rPr>
+      </w:pPr>
+      <w:r>
+        <w:rPr>
+          <w:rFonts w:asciiTheme="majorHAnsi" w:eastAsiaTheme="minorEastAsia" w:hAnsiTheme="majorHAnsi" w:cstheme="majorHAnsi" w:hint="eastAsia"/>
+        </w:rPr>
+        <w:t>表二</w:t>
+      </w:r>
+      <w:r>
+        <w:rPr>
+          <w:rFonts w:asciiTheme="majorHAnsi" w:eastAsiaTheme="minorEastAsia" w:hAnsiTheme="majorHAnsi" w:cstheme="majorHAnsi" w:hint="eastAsia"/>
+        </w:rPr>
+        <w:t xml:space="preserve"> </w:t>
+      </w:r>
+      <w:r>
+        <w:rPr>
+          <w:rFonts w:asciiTheme="majorHAnsi" w:eastAsiaTheme="minorEastAsia" w:hAnsiTheme="majorHAnsi" w:cstheme="majorHAnsi" w:hint="eastAsia"/>
+        </w:rPr>
+        <w:t>傳統二值化</w:t>
+      </w:r>
+      <w:r>
+        <w:rPr>
+          <w:rFonts w:asciiTheme="majorHAnsi" w:eastAsiaTheme="minorEastAsia" w:hAnsiTheme="majorHAnsi" w:cstheme="majorHAnsi" w:hint="eastAsia"/>
+        </w:rPr>
+        <w:t>比較</w:t>
+      </w:r>
+    </w:p>
+    <w:tbl>
+      <w:tblPr>
+        <w:tblStyle w:val="af1"/>
+        <w:tblW w:w="0" w:type="auto"/>
+        <w:jc w:val="center"/>
+        <w:tblLook w:val="04A0" w:firstRow="1" w:lastRow="0" w:firstColumn="1" w:lastColumn="0" w:noHBand="0" w:noVBand="1"/>
+      </w:tblPr>
+      <w:tblGrid>
+        <w:gridCol w:w="2823"/>
+        <w:gridCol w:w="2842"/>
+      </w:tblGrid>
+      <w:tr>
+        <w:trPr>
+          <w:trHeight w:val="444"/>
+          <w:jc w:val="center"/>
+        </w:trPr>
+        <w:tc>
+          <w:tcPr>
+            <w:tcW w:w="2823" w:type="dxa"/>
+            <w:vAlign w:val="center"/>
+          </w:tcPr>
+          <w:p>
+            <w:pPr>
+              <w:jc w:val="center"/>
+              <w:rPr>
+                <w:rFonts w:asciiTheme="majorHAnsi" w:eastAsiaTheme="minorEastAsia" w:hAnsiTheme="majorHAnsi" w:cstheme="majorHAnsi"/>
+              </w:rPr>
+            </w:pPr>
+            <w:r>
+              <w:rPr>
+                <w:rFonts w:asciiTheme="majorHAnsi" w:eastAsiaTheme="minorEastAsia" w:hAnsiTheme="majorHAnsi" w:cstheme="majorHAnsi"/>
+              </w:rPr>
+              <w:t>16×16</w:t>
+            </w:r>
+            <w:r>
+              <w:rPr>
+                <w:rFonts w:asciiTheme="majorHAnsi" w:eastAsiaTheme="minorEastAsia" w:hAnsiTheme="majorHAnsi" w:cstheme="majorHAnsi"/>
+              </w:rPr>
+              <w:t>抖動矩陣</w:t>
+            </w:r>
+          </w:p>
+        </w:tc>
+        <w:tc>
+          <w:tcPr>
+            <w:tcW w:w="2842" w:type="dxa"/>
+            <w:vAlign w:val="center"/>
+          </w:tcPr>
+          <w:p>
+            <w:pPr>
+              <w:jc w:val="center"/>
+              <w:rPr>
+                <w:rFonts w:asciiTheme="majorHAnsi" w:eastAsiaTheme="minorEastAsia" w:hAnsiTheme="majorHAnsi" w:cstheme="majorHAnsi" w:hint="eastAsia"/>
+              </w:rPr>
+            </w:pPr>
+            <w:r>
+              <w:rPr>
+                <w:rFonts w:asciiTheme="majorHAnsi" w:eastAsiaTheme="minorEastAsia" w:hAnsiTheme="majorHAnsi" w:cstheme="majorHAnsi" w:hint="eastAsia"/>
+              </w:rPr>
+              <w:t>傳統二值化</w:t>
+            </w:r>
+            <w:r>
+              <w:rPr>
+                <w:rFonts w:asciiTheme="majorHAnsi" w:eastAsiaTheme="minorEastAsia" w:hAnsiTheme="majorHAnsi" w:cstheme="majorHAnsi" w:hint="eastAsia"/>
+              </w:rPr>
+              <w:t>處理</w:t>
+            </w:r>
+          </w:p>
+        </w:tc>
+      </w:tr>
+      <w:tr>
+        <w:trPr>
+          <w:trHeight w:val="808"/>
+          <w:jc w:val="center"/>
+        </w:trPr>
+        <w:tc>
+          <w:tcPr>
+            <w:tcW w:w="2823" w:type="dxa"/>
+            <w:vAlign w:val="center"/>
+          </w:tcPr>
+          <w:p>
+            <w:pPr>
+              <w:jc w:val="center"/>
+              <w:rPr>
+                <w:rFonts w:asciiTheme="majorHAnsi" w:eastAsiaTheme="minorEastAsia" w:hAnsiTheme="majorHAnsi" w:cstheme="majorHAnsi"/>
+              </w:rPr>
+            </w:pPr>
+            <w:r>
+              <w:rPr>
+                <w:rFonts w:asciiTheme="majorHAnsi" w:eastAsiaTheme="minorEastAsia" w:hAnsiTheme="majorHAnsi" w:cstheme="majorHAnsi"/>
+                <w:noProof/>
+              </w:rPr>
+              <w:drawing>
+                <wp:inline distT="0" distB="0" distL="0" distR="0" wp14:anchorId="66457EDA" wp14:editId="13205321">
+                  <wp:extent cx="1555198" cy="1023157"/>
+                  <wp:effectExtent l="0" t="0" r="6985" b="5715"/>
+                  <wp:docPr id="618263226" name="圖片 5"/>
+                  <wp:cNvGraphicFramePr>
+                    <a:graphicFrameLocks xmlns:a="http://schemas.openxmlformats.org/drawingml/2006/main" noChangeAspect="1"/>
+                  </wp:cNvGraphicFramePr>
+                  <a:graphic xmlns:a="http://schemas.openxmlformats.org/drawingml/2006/main">
+                    <a:graphicData uri="http://schemas.openxmlformats.org/drawingml/2006/picture">
+                      <pic:pic xmlns:pic="http://schemas.openxmlformats.org/drawingml/2006/picture">
+                        <pic:nvPicPr>
+                          <pic:cNvPr id="1909584285" name="圖片 5"/>
+                          <pic:cNvPicPr/>
+                        </pic:nvPicPr>
+                        <pic:blipFill>
+                          <a:blip r:embed="rId15"/>
+                          <a:stretch>
+                            <a:fillRect/>
+                          </a:stretch>
+                        </pic:blipFill>
+                        <pic:spPr>
+                          <a:xfrm>
+                            <a:off x="0" y="0"/>
+                            <a:ext cx="1555198" cy="1023157"/>
+                          </a:xfrm>
+                          <a:prstGeom prst="rect">
+                            <a:avLst/>
+                          </a:prstGeom>
+                        </pic:spPr>
+                      </pic:pic>
+                    </a:graphicData>
+                  </a:graphic>
+                </wp:inline>
+              </w:drawing>
+            </w:r>
+          </w:p>
+        </w:tc>
+        <w:tc>
+          <w:tcPr>
+            <w:tcW w:w="2842" w:type="dxa"/>
+            <w:vAlign w:val="center"/>
+          </w:tcPr>
+          <w:p>
+            <w:pPr>
+              <w:jc w:val="center"/>
+              <w:rPr>
+                <w:rFonts w:asciiTheme="majorHAnsi" w:eastAsiaTheme="minorEastAsia" w:hAnsiTheme="majorHAnsi" w:cstheme="majorHAnsi"/>
+              </w:rPr>
+            </w:pPr>
+            <w:r>
+              <w:rPr>
+                <w:rFonts w:asciiTheme="majorHAnsi" w:eastAsiaTheme="minorEastAsia" w:hAnsiTheme="majorHAnsi" w:cstheme="majorHAnsi"/>
+                <w:noProof/>
+              </w:rPr>
+              <w:drawing>
+                <wp:inline distT="0" distB="0" distL="0" distR="0" wp14:anchorId="66515921" wp14:editId="78A1B335">
+                  <wp:extent cx="1555200" cy="1043665"/>
+                  <wp:effectExtent l="19050" t="19050" r="26035" b="23495"/>
+                  <wp:docPr id="966972634" name="圖片 1"/>
+                  <wp:cNvGraphicFramePr>
+                    <a:graphicFrameLocks xmlns:a="http://schemas.openxmlformats.org/drawingml/2006/main" noChangeAspect="1"/>
+                  </wp:cNvGraphicFramePr>
+                  <a:graphic xmlns:a="http://schemas.openxmlformats.org/drawingml/2006/main">
+                    <a:graphicData uri="http://schemas.openxmlformats.org/drawingml/2006/picture">
+                      <pic:pic xmlns:pic="http://schemas.openxmlformats.org/drawingml/2006/picture">
+                        <pic:nvPicPr>
+                          <pic:cNvPr id="966972634" name="圖片 966972634"/>
+                          <pic:cNvPicPr/>
+                        </pic:nvPicPr>
+                        <pic:blipFill>
+                          <a:blip r:embed="rId16"/>
+                          <a:stretch>
+                            <a:fillRect/>
+                          </a:stretch>
+                        </pic:blipFill>
+                        <pic:spPr>
+                          <a:xfrm>
+                            <a:off x="0" y="0"/>
+                            <a:ext cx="1555200" cy="1043665"/>
+                          </a:xfrm>
+                          <a:prstGeom prst="rect">
+                            <a:avLst/>
+                          </a:prstGeom>
+                          <a:ln>
+                            <a:solidFill>
+                              <a:schemeClr val="tx1"/>
+                            </a:solidFill>
+                          </a:ln>
+                        </pic:spPr>
+                      </pic:pic>
+                    </a:graphicData>
+                  </a:graphic>
+                </wp:inline>
+              </w:drawing>
+            </w:r>
+          </w:p>
+        </w:tc>
+      </w:tr>
+      <w:tr>
+        <w:trPr>
+          <w:trHeight w:val="544"/>
+          <w:jc w:val="center"/>
+        </w:trPr>
+        <w:tc>
+          <w:tcPr>
+            <w:tcW w:w="2823" w:type="dxa"/>
+            <w:vAlign w:val="center"/>
+          </w:tcPr>
+          <w:p>
+            <w:pPr>
+              <w:jc w:val="center"/>
+              <w:rPr>
+                <w:rFonts w:asciiTheme="majorHAnsi" w:eastAsiaTheme="minorEastAsia" w:hAnsiTheme="majorHAnsi" w:cstheme="majorHAnsi"/>
+              </w:rPr>
+            </w:pPr>
+            <w:r>
+              <w:rPr>
+                <w:rFonts w:asciiTheme="majorHAnsi" w:eastAsiaTheme="minorEastAsia" w:hAnsiTheme="majorHAnsi" w:cstheme="majorHAnsi"/>
+              </w:rPr>
+              <w:t xml:space="preserve">MSE: </w:t>
+            </w:r>
+            <w:r>
+              <w:rPr>
+                <w:rFonts w:asciiTheme="majorHAnsi" w:eastAsiaTheme="minorEastAsia" w:hAnsiTheme="majorHAnsi" w:cstheme="majorHAnsi"/>
+              </w:rPr>
+              <w:t>14045.25</w:t>
+            </w:r>
+          </w:p>
+        </w:tc>
+        <w:tc>
+          <w:tcPr>
+            <w:tcW w:w="2842" w:type="dxa"/>
+            <w:vAlign w:val="center"/>
+          </w:tcPr>
+          <w:p>
+            <w:pPr>
+              <w:jc w:val="center"/>
+              <w:rPr>
+                <w:rFonts w:asciiTheme="majorHAnsi" w:eastAsiaTheme="minorEastAsia" w:hAnsiTheme="majorHAnsi" w:cstheme="majorHAnsi"/>
+              </w:rPr>
+            </w:pPr>
+            <w:r>
+              <w:rPr>
+                <w:rFonts w:asciiTheme="majorHAnsi" w:eastAsiaTheme="minorEastAsia" w:hAnsiTheme="majorHAnsi" w:cstheme="majorHAnsi"/>
+              </w:rPr>
+              <w:t xml:space="preserve">MSE: </w:t>
+            </w:r>
+            <w:r>
+              <w:rPr>
+                <w:rFonts w:asciiTheme="majorHAnsi" w:eastAsiaTheme="minorEastAsia" w:hAnsiTheme="majorHAnsi" w:cstheme="majorHAnsi"/>
+              </w:rPr>
+              <w:t>8680.67</w:t>
+            </w:r>
+          </w:p>
+        </w:tc>
+      </w:tr>
+      <w:tr>
+        <w:trPr>
+          <w:trHeight w:val="544"/>
+          <w:jc w:val="center"/>
+        </w:trPr>
+        <w:tc>
+          <w:tcPr>
+            <w:tcW w:w="2823" w:type="dxa"/>
+            <w:vAlign w:val="center"/>
+          </w:tcPr>
+          <w:p>
+            <w:pPr>
+              <w:jc w:val="center"/>
+              <w:rPr>
+                <w:rFonts w:asciiTheme="majorHAnsi" w:eastAsiaTheme="minorEastAsia" w:hAnsiTheme="majorHAnsi" w:cstheme="majorHAnsi"/>
+              </w:rPr>
+            </w:pPr>
+            <w:r>
+              <w:rPr>
+                <w:rFonts w:asciiTheme="majorHAnsi" w:eastAsiaTheme="minorEastAsia" w:hAnsiTheme="majorHAnsi" w:cstheme="majorHAnsi"/>
+              </w:rPr>
+              <w:t>PSNR: 6.66 dB</w:t>
+            </w:r>
+          </w:p>
+        </w:tc>
+        <w:tc>
+          <w:tcPr>
+            <w:tcW w:w="2842" w:type="dxa"/>
+            <w:vAlign w:val="center"/>
+          </w:tcPr>
+          <w:p>
+            <w:pPr>
+              <w:jc w:val="center"/>
+              <w:rPr>
+                <w:rFonts w:asciiTheme="majorHAnsi" w:eastAsiaTheme="minorEastAsia" w:hAnsiTheme="majorHAnsi" w:cstheme="majorHAnsi"/>
+              </w:rPr>
+            </w:pPr>
+            <w:r>
+              <w:rPr>
+                <w:rFonts w:asciiTheme="majorHAnsi" w:eastAsiaTheme="minorEastAsia" w:hAnsiTheme="majorHAnsi" w:cstheme="majorHAnsi"/>
+              </w:rPr>
+              <w:t xml:space="preserve">PSNR: </w:t>
+            </w:r>
+            <w:r>
+              <w:rPr>
+                <w:rFonts w:asciiTheme="majorHAnsi" w:eastAsiaTheme="minorEastAsia" w:hAnsiTheme="majorHAnsi" w:cstheme="majorHAnsi"/>
+              </w:rPr>
+              <w:t>8.75</w:t>
+            </w:r>
+            <w:r>
+              <w:rPr>
+                <w:rFonts w:asciiTheme="majorHAnsi" w:eastAsiaTheme="minorEastAsia" w:hAnsiTheme="majorHAnsi" w:cstheme="majorHAnsi"/>
+              </w:rPr>
+              <w:t xml:space="preserve"> dB</w:t>
+            </w:r>
+          </w:p>
+        </w:tc>
+      </w:tr>
+    </w:tbl>
+    <w:p>
+      <w:pPr>
+        <w:spacing w:before="240" w:after="240"/>
+        <w:ind w:firstLine="425"/>
+        <w:rPr>
+          <w:rFonts w:asciiTheme="majorHAnsi" w:eastAsiaTheme="minorEastAsia" w:hAnsiTheme="majorHAnsi" w:cstheme="majorHAnsi" w:hint="eastAsia"/>
+        </w:rPr>
+      </w:pPr>
+      <w:r>
+        <w:rPr>
+          <w:rFonts w:asciiTheme="majorHAnsi" w:eastAsiaTheme="minorEastAsia" w:hAnsiTheme="majorHAnsi" w:cstheme="majorHAnsi" w:hint="eastAsia"/>
+        </w:rPr>
+        <w:t xml:space="preserve"> </w:t>
+      </w:r>
+      <w:r>
+        <w:rPr>
+          <w:rFonts w:asciiTheme="majorHAnsi" w:eastAsiaTheme="minorEastAsia" w:hAnsiTheme="majorHAnsi" w:cstheme="majorHAnsi" w:hint="eastAsia"/>
+        </w:rPr>
+        <w:t>透過表二可以發現，</w:t>
+      </w:r>
+      <w:r>
+        <w:rPr>
+          <w:rFonts w:asciiTheme="majorHAnsi" w:eastAsiaTheme="minorEastAsia" w:hAnsiTheme="majorHAnsi" w:cstheme="majorHAnsi"/>
+        </w:rPr>
+        <w:t>二值化的影像</w:t>
+      </w:r>
+      <w:r>
+        <w:rPr>
+          <w:rFonts w:asciiTheme="majorHAnsi" w:eastAsiaTheme="minorEastAsia" w:hAnsiTheme="majorHAnsi" w:cstheme="majorHAnsi" w:hint="eastAsia"/>
+        </w:rPr>
+        <w:t>比起</w:t>
+      </w:r>
+      <w:r>
+        <w:rPr>
+          <w:rFonts w:asciiTheme="majorHAnsi" w:eastAsiaTheme="minorEastAsia" w:hAnsiTheme="majorHAnsi" w:cstheme="majorHAnsi"/>
+        </w:rPr>
+        <w:t>16×16</w:t>
+      </w:r>
+      <w:r>
+        <w:rPr>
+          <w:rFonts w:asciiTheme="majorHAnsi" w:eastAsiaTheme="minorEastAsia" w:hAnsiTheme="majorHAnsi" w:cstheme="majorHAnsi"/>
+        </w:rPr>
+        <w:t>抖動矩陣</w:t>
+      </w:r>
+      <w:r>
+        <w:rPr>
+          <w:rFonts w:asciiTheme="majorHAnsi" w:eastAsiaTheme="minorEastAsia" w:hAnsiTheme="majorHAnsi" w:cstheme="majorHAnsi" w:hint="eastAsia"/>
+        </w:rPr>
+        <w:t>誤差較小很多，這是因為</w:t>
+      </w:r>
+      <w:r>
+        <w:rPr>
+          <w:rFonts w:asciiTheme="majorHAnsi" w:eastAsiaTheme="minorEastAsia" w:hAnsiTheme="majorHAnsi" w:cstheme="majorHAnsi"/>
+        </w:rPr>
+        <w:t>二值化的影像是根據閾值直接將像素轉為純黑或純白，因此在與原圖比較時，若原圖某些區域原本就接近極端</w:t>
+      </w:r>
+      <w:r>
+        <w:rPr>
+          <w:rFonts w:asciiTheme="majorHAnsi" w:eastAsiaTheme="minorEastAsia" w:hAnsiTheme="majorHAnsi" w:cstheme="majorHAnsi" w:hint="eastAsia"/>
+        </w:rPr>
+        <w:t>值，</w:t>
+      </w:r>
+      <w:r>
+        <w:rPr>
+          <w:rFonts w:asciiTheme="majorHAnsi" w:eastAsiaTheme="minorEastAsia" w:hAnsiTheme="majorHAnsi" w:cstheme="majorHAnsi"/>
+        </w:rPr>
+        <w:t>如</w:t>
+      </w:r>
+      <w:r>
+        <w:rPr>
+          <w:rFonts w:asciiTheme="majorHAnsi" w:eastAsiaTheme="minorEastAsia" w:hAnsiTheme="majorHAnsi" w:cstheme="majorHAnsi"/>
+        </w:rPr>
+        <w:t xml:space="preserve">0 </w:t>
+      </w:r>
+      <w:r>
+        <w:rPr>
+          <w:rFonts w:asciiTheme="majorHAnsi" w:eastAsiaTheme="minorEastAsia" w:hAnsiTheme="majorHAnsi" w:cstheme="majorHAnsi"/>
+        </w:rPr>
+        <w:t>或</w:t>
+      </w:r>
+      <w:r>
+        <w:rPr>
+          <w:rFonts w:asciiTheme="majorHAnsi" w:eastAsiaTheme="minorEastAsia" w:hAnsiTheme="majorHAnsi" w:cstheme="majorHAnsi"/>
+        </w:rPr>
+        <w:t xml:space="preserve"> 255</w:t>
+      </w:r>
+      <w:r>
+        <w:rPr>
+          <w:rFonts w:asciiTheme="majorHAnsi" w:eastAsiaTheme="minorEastAsia" w:hAnsiTheme="majorHAnsi" w:cstheme="majorHAnsi"/>
+        </w:rPr>
+        <w:t>，那麼其誤差就會非常小。這樣的處理方式雖然</w:t>
+      </w:r>
+      <w:r>
+        <w:rPr>
+          <w:rFonts w:asciiTheme="majorHAnsi" w:eastAsiaTheme="minorEastAsia" w:hAnsiTheme="majorHAnsi" w:cstheme="majorHAnsi" w:hint="eastAsia"/>
+        </w:rPr>
+        <w:t>圖片與原圖在視覺上差距極大</w:t>
+      </w:r>
+      <w:r>
+        <w:rPr>
+          <w:rFonts w:asciiTheme="majorHAnsi" w:eastAsiaTheme="minorEastAsia" w:hAnsiTheme="majorHAnsi" w:cstheme="majorHAnsi"/>
+        </w:rPr>
+        <w:t>，但在圖像</w:t>
+      </w:r>
+      <w:r>
+        <w:rPr>
+          <w:rFonts w:asciiTheme="majorHAnsi" w:eastAsiaTheme="minorEastAsia" w:hAnsiTheme="majorHAnsi" w:cstheme="majorHAnsi" w:hint="eastAsia"/>
+        </w:rPr>
+        <w:t>誤差值</w:t>
+      </w:r>
+      <w:r>
+        <w:rPr>
+          <w:rFonts w:asciiTheme="majorHAnsi" w:eastAsiaTheme="minorEastAsia" w:hAnsiTheme="majorHAnsi" w:cstheme="majorHAnsi"/>
+        </w:rPr>
+        <w:t>中反而能讓</w:t>
+      </w:r>
+      <w:r>
+        <w:rPr>
+          <w:rFonts w:asciiTheme="majorHAnsi" w:eastAsiaTheme="minorEastAsia" w:hAnsiTheme="majorHAnsi" w:cstheme="majorHAnsi"/>
+        </w:rPr>
+        <w:t>MSE</w:t>
+      </w:r>
+      <w:r>
+        <w:rPr>
+          <w:rFonts w:asciiTheme="majorHAnsi" w:eastAsiaTheme="minorEastAsia" w:hAnsiTheme="majorHAnsi" w:cstheme="majorHAnsi"/>
+        </w:rPr>
+        <w:t>變得較低</w:t>
+      </w:r>
+      <w:r>
+        <w:rPr>
+          <w:rFonts w:asciiTheme="majorHAnsi" w:eastAsiaTheme="minorEastAsia" w:hAnsiTheme="majorHAnsi" w:cstheme="majorHAnsi" w:hint="eastAsia"/>
+        </w:rPr>
+        <w:t>，因而讓</w:t>
+      </w:r>
+      <w:r>
+        <w:rPr>
+          <w:rFonts w:asciiTheme="majorHAnsi" w:eastAsiaTheme="minorEastAsia" w:hAnsiTheme="majorHAnsi" w:cstheme="majorHAnsi"/>
+        </w:rPr>
+        <w:t xml:space="preserve"> PSNR </w:t>
+      </w:r>
+      <w:r>
+        <w:rPr>
+          <w:rFonts w:asciiTheme="majorHAnsi" w:eastAsiaTheme="minorEastAsia" w:hAnsiTheme="majorHAnsi" w:cstheme="majorHAnsi"/>
+        </w:rPr>
+        <w:t>值</w:t>
+      </w:r>
+      <w:r>
+        <w:rPr>
+          <w:rFonts w:asciiTheme="majorHAnsi" w:eastAsiaTheme="minorEastAsia" w:hAnsiTheme="majorHAnsi" w:cstheme="majorHAnsi" w:hint="eastAsia"/>
+        </w:rPr>
+        <w:t>升</w:t>
+      </w:r>
+      <w:r>
+        <w:rPr>
+          <w:rFonts w:asciiTheme="majorHAnsi" w:eastAsiaTheme="minorEastAsia" w:hAnsiTheme="majorHAnsi" w:cstheme="majorHAnsi"/>
+        </w:rPr>
+        <w:t>高。相對地，抖動雖然視覺效果更佳，但它以許多</w:t>
+      </w:r>
+      <w:r>
+        <w:rPr>
+          <w:rFonts w:asciiTheme="majorHAnsi" w:eastAsiaTheme="minorEastAsia" w:hAnsiTheme="majorHAnsi" w:cstheme="majorHAnsi"/>
+        </w:rPr>
+        <w:t xml:space="preserve"> 0 </w:t>
+      </w:r>
+      <w:r>
+        <w:rPr>
+          <w:rFonts w:asciiTheme="majorHAnsi" w:eastAsiaTheme="minorEastAsia" w:hAnsiTheme="majorHAnsi" w:cstheme="majorHAnsi"/>
+        </w:rPr>
+        <w:t>和</w:t>
+      </w:r>
+      <w:r>
+        <w:rPr>
+          <w:rFonts w:asciiTheme="majorHAnsi" w:eastAsiaTheme="minorEastAsia" w:hAnsiTheme="majorHAnsi" w:cstheme="majorHAnsi"/>
+        </w:rPr>
+        <w:t xml:space="preserve"> 255 </w:t>
+      </w:r>
+      <w:r>
+        <w:rPr>
+          <w:rFonts w:asciiTheme="majorHAnsi" w:eastAsiaTheme="minorEastAsia" w:hAnsiTheme="majorHAnsi" w:cstheme="majorHAnsi"/>
+        </w:rPr>
+        <w:t>的像素混合來模擬中間灰階，造成單一像素與原圖亮度差異大，使得整體</w:t>
+      </w:r>
+      <w:r>
+        <w:rPr>
+          <w:rFonts w:asciiTheme="majorHAnsi" w:eastAsiaTheme="minorEastAsia" w:hAnsiTheme="majorHAnsi" w:cstheme="majorHAnsi"/>
+        </w:rPr>
+        <w:t xml:space="preserve"> MSE </w:t>
+      </w:r>
+      <w:r>
+        <w:rPr>
+          <w:rFonts w:asciiTheme="majorHAnsi" w:eastAsiaTheme="minorEastAsia" w:hAnsiTheme="majorHAnsi" w:cstheme="majorHAnsi"/>
+        </w:rPr>
+        <w:t>偏高、</w:t>
+      </w:r>
+      <w:r>
+        <w:rPr>
+          <w:rFonts w:asciiTheme="majorHAnsi" w:eastAsiaTheme="minorEastAsia" w:hAnsiTheme="majorHAnsi" w:cstheme="majorHAnsi"/>
+        </w:rPr>
+        <w:t xml:space="preserve">PSNR </w:t>
+      </w:r>
+      <w:r>
+        <w:rPr>
+          <w:rFonts w:asciiTheme="majorHAnsi" w:eastAsiaTheme="minorEastAsia" w:hAnsiTheme="majorHAnsi" w:cstheme="majorHAnsi"/>
+        </w:rPr>
+        <w:t>偏低，儘管人眼感覺它更接近原圖。</w:t>
+      </w:r>
+    </w:p>
+    <w:p>
+      <w:pPr>
+        <w:ind w:firstLine="425"/>
+        <w:rPr>
+          <w:rFonts w:asciiTheme="majorHAnsi" w:eastAsiaTheme="minorEastAsia" w:hAnsiTheme="majorHAnsi" w:cstheme="majorHAnsi"/>
+          <w:sz w:val="28"/>
+          <w:szCs w:val="28"/>
+        </w:rPr>
+      </w:pPr>
+      <w:r>
+        <w:rPr>
+          <w:rFonts w:asciiTheme="majorHAnsi" w:eastAsiaTheme="minorEastAsia" w:hAnsiTheme="majorHAnsi" w:cstheme="majorHAnsi" w:hint="eastAsia"/>
+          <w:sz w:val="28"/>
+          <w:szCs w:val="28"/>
+        </w:rPr>
+        <w:t>擴大</w:t>
+      </w:r>
+      <w:r>
+        <w:rPr>
+          <w:rFonts w:asciiTheme="majorHAnsi" w:eastAsiaTheme="minorEastAsia" w:hAnsiTheme="majorHAnsi" w:cstheme="majorHAnsi"/>
+          <w:sz w:val="28"/>
+          <w:szCs w:val="28"/>
+        </w:rPr>
+        <w:t>抖動矩陣</w:t>
+      </w:r>
+      <w:r>
+        <w:rPr>
+          <w:rFonts w:asciiTheme="majorHAnsi" w:eastAsiaTheme="minorEastAsia" w:hAnsiTheme="majorHAnsi" w:cstheme="majorHAnsi" w:hint="eastAsia"/>
+          <w:sz w:val="28"/>
+          <w:szCs w:val="28"/>
+        </w:rPr>
+        <w:t>比較</w:t>
+      </w:r>
+      <w:r>
+        <w:rPr>
+          <w:rFonts w:asciiTheme="majorHAnsi" w:eastAsiaTheme="minorEastAsia" w:hAnsiTheme="majorHAnsi" w:cstheme="majorHAnsi" w:hint="eastAsia"/>
+          <w:sz w:val="28"/>
+          <w:szCs w:val="28"/>
+        </w:rPr>
+        <w:t>:</w:t>
+      </w:r>
+    </w:p>
+    <w:p>
+      <w:pPr>
+        <w:spacing w:before="240"/>
+        <w:jc w:val="center"/>
+        <w:rPr>
+          <w:rFonts w:asciiTheme="majorHAnsi" w:eastAsiaTheme="minorEastAsia" w:hAnsiTheme="majorHAnsi" w:cstheme="majorHAnsi" w:hint="eastAsia"/>
+        </w:rPr>
+      </w:pPr>
+      <w:r>
+        <w:rPr>
+          <w:rFonts w:asciiTheme="majorHAnsi" w:eastAsiaTheme="minorEastAsia" w:hAnsiTheme="majorHAnsi" w:cstheme="majorHAnsi" w:hint="eastAsia"/>
+        </w:rPr>
+        <w:t>表</w:t>
+      </w:r>
+      <w:r>
+        <w:rPr>
+          <w:rFonts w:asciiTheme="majorHAnsi" w:eastAsiaTheme="minorEastAsia" w:hAnsiTheme="majorHAnsi" w:cstheme="majorHAnsi" w:hint="eastAsia"/>
+        </w:rPr>
+        <w:t>三</w:t>
+      </w:r>
+      <w:r>
+        <w:rPr>
+          <w:rFonts w:asciiTheme="majorHAnsi" w:eastAsiaTheme="minorEastAsia" w:hAnsiTheme="majorHAnsi" w:cstheme="majorHAnsi" w:hint="eastAsia"/>
+        </w:rPr>
+        <w:t xml:space="preserve"> </w:t>
+      </w:r>
+      <w:r>
+        <w:rPr>
+          <w:rFonts w:asciiTheme="majorHAnsi" w:eastAsiaTheme="minorEastAsia" w:hAnsiTheme="majorHAnsi" w:cstheme="majorHAnsi" w:hint="eastAsia"/>
+        </w:rPr>
+        <w:t>擴大</w:t>
+      </w:r>
+      <w:r>
+        <w:rPr>
+          <w:rFonts w:asciiTheme="majorHAnsi" w:eastAsiaTheme="minorEastAsia" w:hAnsiTheme="majorHAnsi" w:cstheme="majorHAnsi"/>
+        </w:rPr>
+        <w:t>抖動矩陣</w:t>
+      </w:r>
+      <w:r>
+        <w:rPr>
+          <w:rFonts w:asciiTheme="majorHAnsi" w:eastAsiaTheme="minorEastAsia" w:hAnsiTheme="majorHAnsi" w:cstheme="majorHAnsi" w:hint="eastAsia"/>
+        </w:rPr>
+        <w:t>比較</w:t>
+      </w:r>
+    </w:p>
+    <w:tbl>
+      <w:tblPr>
+        <w:tblStyle w:val="af1"/>
+        <w:tblW w:w="11340" w:type="dxa"/>
+        <w:jc w:val="center"/>
+        <w:tblLook w:val="04A0" w:firstRow="1" w:lastRow="0" w:firstColumn="1" w:lastColumn="0" w:noHBand="0" w:noVBand="1"/>
+      </w:tblPr>
+      <w:tblGrid>
+        <w:gridCol w:w="2835"/>
+        <w:gridCol w:w="2835"/>
+        <w:gridCol w:w="2835"/>
+        <w:gridCol w:w="2835"/>
+      </w:tblGrid>
+      <w:tr>
+        <w:trPr>
+          <w:trHeight w:val="444"/>
+          <w:jc w:val="center"/>
+        </w:trPr>
+        <w:tc>
+          <w:tcPr>
+            <w:tcW w:w="2835" w:type="dxa"/>
+            <w:vAlign w:val="center"/>
+          </w:tcPr>
+          <w:p>
+            <w:pPr>
+              <w:jc w:val="center"/>
+              <w:rPr>
+                <w:rFonts w:asciiTheme="majorHAnsi" w:eastAsiaTheme="minorEastAsia" w:hAnsiTheme="majorHAnsi" w:cstheme="majorHAnsi" w:hint="eastAsia"/>
+              </w:rPr>
+            </w:pPr>
+            <w:r>
+              <w:rPr>
+                <w:rFonts w:asciiTheme="majorHAnsi" w:eastAsiaTheme="minorEastAsia" w:hAnsiTheme="majorHAnsi" w:cstheme="majorHAnsi" w:hint="eastAsia"/>
+              </w:rPr>
+              <w:t>灰階原圖</w:t>
+            </w:r>
+          </w:p>
+        </w:tc>
+        <w:tc>
+          <w:tcPr>
+            <w:tcW w:w="2835" w:type="dxa"/>
+            <w:vAlign w:val="center"/>
+          </w:tcPr>
+          <w:p>
+            <w:pPr>
+              <w:jc w:val="center"/>
+              <w:rPr>
+                <w:rFonts w:asciiTheme="majorHAnsi" w:eastAsiaTheme="minorEastAsia" w:hAnsiTheme="majorHAnsi" w:cstheme="majorHAnsi" w:hint="eastAsia"/>
+              </w:rPr>
+            </w:pPr>
+            <w:r>
+              <w:rPr>
+                <w:rFonts w:asciiTheme="majorHAnsi" w:eastAsiaTheme="minorEastAsia" w:hAnsiTheme="majorHAnsi" w:cstheme="majorHAnsi"/>
+              </w:rPr>
+              <w:t>16×16</w:t>
+            </w:r>
+            <w:r>
+              <w:rPr>
+                <w:rFonts w:asciiTheme="majorHAnsi" w:eastAsiaTheme="minorEastAsia" w:hAnsiTheme="majorHAnsi" w:cstheme="majorHAnsi"/>
+              </w:rPr>
+              <w:t>抖動矩陣</w:t>
+            </w:r>
+          </w:p>
+        </w:tc>
+        <w:tc>
+          <w:tcPr>
+            <w:tcW w:w="2835" w:type="dxa"/>
+            <w:vAlign w:val="center"/>
+          </w:tcPr>
+          <w:p>
+            <w:pPr>
+              <w:jc w:val="center"/>
+              <w:rPr>
+                <w:rFonts w:asciiTheme="majorHAnsi" w:eastAsiaTheme="minorEastAsia" w:hAnsiTheme="majorHAnsi" w:cstheme="majorHAnsi" w:hint="eastAsia"/>
+              </w:rPr>
+            </w:pPr>
+            <w:r>
+              <w:rPr>
+                <w:rFonts w:asciiTheme="majorHAnsi" w:eastAsiaTheme="minorEastAsia" w:hAnsiTheme="majorHAnsi" w:cstheme="majorHAnsi" w:hint="eastAsia"/>
+              </w:rPr>
+              <w:t>傳統二值化處理</w:t>
+            </w:r>
+          </w:p>
+        </w:tc>
+        <w:tc>
+          <w:tcPr>
+            <w:tcW w:w="2835" w:type="dxa"/>
+          </w:tcPr>
+          <w:p>
+            <w:pPr>
+              <w:jc w:val="center"/>
+              <w:rPr>
+                <w:rFonts w:asciiTheme="majorHAnsi" w:eastAsiaTheme="minorEastAsia" w:hAnsiTheme="majorHAnsi" w:cstheme="majorHAnsi" w:hint="eastAsia"/>
+              </w:rPr>
+            </w:pPr>
+            <w:r>
+              <w:rPr>
+                <w:rFonts w:asciiTheme="majorHAnsi" w:eastAsiaTheme="minorEastAsia" w:hAnsiTheme="majorHAnsi" w:cstheme="majorHAnsi" w:hint="eastAsia"/>
+              </w:rPr>
+              <w:t>擴大</w:t>
+            </w:r>
+            <w:r>
+              <w:rPr>
+                <w:rFonts w:asciiTheme="majorHAnsi" w:eastAsiaTheme="minorEastAsia" w:hAnsiTheme="majorHAnsi" w:cstheme="majorHAnsi"/>
+              </w:rPr>
+              <w:t>抖動矩陣</w:t>
+            </w:r>
+          </w:p>
+        </w:tc>
+      </w:tr>
+      <w:tr>
+        <w:trPr>
+          <w:trHeight w:val="808"/>
+          <w:jc w:val="center"/>
+        </w:trPr>
+        <w:tc>
+          <w:tcPr>
+            <w:tcW w:w="2835" w:type="dxa"/>
+            <w:vAlign w:val="center"/>
+          </w:tcPr>
+          <w:p>
+            <w:pPr>
+              <w:jc w:val="center"/>
+              <w:rPr>
+                <w:rFonts w:asciiTheme="majorHAnsi" w:eastAsiaTheme="minorEastAsia" w:hAnsiTheme="majorHAnsi" w:cstheme="majorHAnsi"/>
+                <w:noProof/>
+              </w:rPr>
+            </w:pPr>
+            <w:r>
+              <w:rPr>
+                <w:rFonts w:asciiTheme="majorHAnsi" w:eastAsiaTheme="minorEastAsia" w:hAnsiTheme="majorHAnsi" w:cstheme="majorHAnsi"/>
+                <w:noProof/>
+              </w:rPr>
+              <w:drawing>
+                <wp:inline distT="0" distB="0" distL="0" distR="0" wp14:anchorId="1C18B4C6" wp14:editId="355FE3FE">
+                  <wp:extent cx="1555200" cy="1043665"/>
+                  <wp:effectExtent l="0" t="0" r="6985" b="4445"/>
+                  <wp:docPr id="768020870" name="圖片 2"/>
+                  <wp:cNvGraphicFramePr>
+                    <a:graphicFrameLocks xmlns:a="http://schemas.openxmlformats.org/drawingml/2006/main" noChangeAspect="1"/>
+                  </wp:cNvGraphicFramePr>
+                  <a:graphic xmlns:a="http://schemas.openxmlformats.org/drawingml/2006/main">
+                    <a:graphicData uri="http://schemas.openxmlformats.org/drawingml/2006/picture">
+                      <pic:pic xmlns:pic="http://schemas.openxmlformats.org/drawingml/2006/picture">
+                        <pic:nvPicPr>
+                          <pic:cNvPr id="768020870" name="圖片 768020870"/>
+                          <pic:cNvPicPr/>
+                        </pic:nvPicPr>
+                        <pic:blipFill>
+                          <a:blip r:embed="rId11"/>
+                          <a:stretch>
+                            <a:fillRect/>
+                          </a:stretch>
+                        </pic:blipFill>
+                        <pic:spPr>
+                          <a:xfrm>
+                            <a:off x="0" y="0"/>
+                            <a:ext cx="1555200" cy="1043665"/>
+                          </a:xfrm>
+                          <a:prstGeom prst="rect">
+                            <a:avLst/>
+                          </a:prstGeom>
+                        </pic:spPr>
+                      </pic:pic>
+                    </a:graphicData>
+                  </a:graphic>
+                </wp:inline>
+              </w:drawing>
+            </w:r>
+          </w:p>
+        </w:tc>
+        <w:tc>
+          <w:tcPr>
+            <w:tcW w:w="2835" w:type="dxa"/>
+            <w:vAlign w:val="center"/>
+          </w:tcPr>
+          <w:p>
+            <w:pPr>
+              <w:jc w:val="center"/>
+              <w:rPr>
+                <w:rFonts w:asciiTheme="majorHAnsi" w:eastAsiaTheme="minorEastAsia" w:hAnsiTheme="majorHAnsi" w:cstheme="majorHAnsi"/>
+                <w:noProof/>
+              </w:rPr>
+            </w:pPr>
+            <w:r>
+              <w:rPr>
+                <w:rFonts w:asciiTheme="majorHAnsi" w:eastAsiaTheme="minorEastAsia" w:hAnsiTheme="majorHAnsi" w:cstheme="majorHAnsi"/>
+                <w:noProof/>
+              </w:rPr>
+              <w:drawing>
+                <wp:inline distT="0" distB="0" distL="0" distR="0" wp14:anchorId="7D4A058E" wp14:editId="1BC40A54">
+                  <wp:extent cx="1555198" cy="1023157"/>
+                  <wp:effectExtent l="0" t="0" r="6985" b="5715"/>
+                  <wp:docPr id="1067610096" name="圖片 5"/>
+                  <wp:cNvGraphicFramePr>
+                    <a:graphicFrameLocks xmlns:a="http://schemas.openxmlformats.org/drawingml/2006/main" noChangeAspect="1"/>
+                  </wp:cNvGraphicFramePr>
+                  <a:graphic xmlns:a="http://schemas.openxmlformats.org/drawingml/2006/main">
+                    <a:graphicData uri="http://schemas.openxmlformats.org/drawingml/2006/picture">
+                      <pic:pic xmlns:pic="http://schemas.openxmlformats.org/drawingml/2006/picture">
+                        <pic:nvPicPr>
+                          <pic:cNvPr id="1909584285" name="圖片 5"/>
+                          <pic:cNvPicPr/>
+                        </pic:nvPicPr>
+                        <pic:blipFill>
+                          <a:blip r:embed="rId15"/>
+                          <a:stretch>
+                            <a:fillRect/>
+                          </a:stretch>
+                        </pic:blipFill>
+                        <pic:spPr>
+                          <a:xfrm>
+                            <a:off x="0" y="0"/>
+                            <a:ext cx="1555198" cy="1023157"/>
+                          </a:xfrm>
+                          <a:prstGeom prst="rect">
+                            <a:avLst/>
+                          </a:prstGeom>
+                        </pic:spPr>
+                      </pic:pic>
+                    </a:graphicData>
+                  </a:graphic>
+                </wp:inline>
+              </w:drawing>
+            </w:r>
+          </w:p>
+        </w:tc>
+        <w:tc>
+          <w:tcPr>
+            <w:tcW w:w="2835" w:type="dxa"/>
+            <w:vAlign w:val="center"/>
+          </w:tcPr>
+          <w:p>
+            <w:pPr>
+              <w:jc w:val="center"/>
+              <w:rPr>
+                <w:rFonts w:asciiTheme="majorHAnsi" w:eastAsiaTheme="minorEastAsia" w:hAnsiTheme="majorHAnsi" w:cstheme="majorHAnsi"/>
+                <w:noProof/>
+              </w:rPr>
+            </w:pPr>
+            <w:r>
+              <w:rPr>
+                <w:rFonts w:asciiTheme="majorHAnsi" w:eastAsiaTheme="minorEastAsia" w:hAnsiTheme="majorHAnsi" w:cstheme="majorHAnsi"/>
+                <w:noProof/>
+              </w:rPr>
+              <w:drawing>
+                <wp:inline distT="0" distB="0" distL="0" distR="0" wp14:anchorId="0CFEFF3A" wp14:editId="2D9204A0">
+                  <wp:extent cx="1555200" cy="1043665"/>
+                  <wp:effectExtent l="19050" t="19050" r="26035" b="23495"/>
+                  <wp:docPr id="637375630" name="圖片 1"/>
+                  <wp:cNvGraphicFramePr>
+                    <a:graphicFrameLocks xmlns:a="http://schemas.openxmlformats.org/drawingml/2006/main" noChangeAspect="1"/>
+                  </wp:cNvGraphicFramePr>
+                  <a:graphic xmlns:a="http://schemas.openxmlformats.org/drawingml/2006/main">
+                    <a:graphicData uri="http://schemas.openxmlformats.org/drawingml/2006/picture">
+                      <pic:pic xmlns:pic="http://schemas.openxmlformats.org/drawingml/2006/picture">
+                        <pic:nvPicPr>
+                          <pic:cNvPr id="966972634" name="圖片 966972634"/>
+                          <pic:cNvPicPr/>
+                        </pic:nvPicPr>
+                        <pic:blipFill>
+                          <a:blip r:embed="rId16"/>
+                          <a:stretch>
+                            <a:fillRect/>
+                          </a:stretch>
+                        </pic:blipFill>
+                        <pic:spPr>
+                          <a:xfrm>
+                            <a:off x="0" y="0"/>
+                            <a:ext cx="1555200" cy="1043665"/>
+                          </a:xfrm>
+                          <a:prstGeom prst="rect">
+                            <a:avLst/>
+                          </a:prstGeom>
+                          <a:ln>
+                            <a:solidFill>
+                              <a:schemeClr val="tx1"/>
+                            </a:solidFill>
+                          </a:ln>
+                        </pic:spPr>
+                      </pic:pic>
+                    </a:graphicData>
+                  </a:graphic>
+                </wp:inline>
+              </w:drawing>
+            </w:r>
+          </w:p>
+        </w:tc>
+        <w:tc>
+          <w:tcPr>
+            <w:tcW w:w="2835" w:type="dxa"/>
+          </w:tcPr>
+          <w:p>
+            <w:pPr>
+              <w:jc w:val="center"/>
+              <w:rPr>
+                <w:rFonts w:asciiTheme="majorHAnsi" w:eastAsiaTheme="minorEastAsia" w:hAnsiTheme="majorHAnsi" w:cstheme="majorHAnsi"/>
+                <w:noProof/>
+              </w:rPr>
+            </w:pPr>
+            <w:r>
+              <w:rPr>
+                <w:rFonts w:asciiTheme="majorHAnsi" w:eastAsiaTheme="minorEastAsia" w:hAnsiTheme="majorHAnsi" w:cstheme="majorHAnsi"/>
+                <w:noProof/>
+              </w:rPr>
+              <w:drawing>
+                <wp:inline distT="0" distB="0" distL="0" distR="0" wp14:anchorId="4399666D" wp14:editId="1E53EF3E">
+                  <wp:extent cx="1555200" cy="1043621"/>
+                  <wp:effectExtent l="19050" t="19050" r="26035" b="23495"/>
+                  <wp:docPr id="469754977" name="圖片 1"/>
+                  <wp:cNvGraphicFramePr>
+                    <a:graphicFrameLocks xmlns:a="http://schemas.openxmlformats.org/drawingml/2006/main" noChangeAspect="1"/>
+                  </wp:cNvGraphicFramePr>
+                  <a:graphic xmlns:a="http://schemas.openxmlformats.org/drawingml/2006/main">
+                    <a:graphicData uri="http://schemas.openxmlformats.org/drawingml/2006/picture">
+                      <pic:pic xmlns:pic="http://schemas.openxmlformats.org/drawingml/2006/picture">
+                        <pic:nvPicPr>
+                          <pic:cNvPr id="469754977" name="圖片 1"/>
+                          <pic:cNvPicPr/>
+                        </pic:nvPicPr>
+                        <pic:blipFill>
+                          <a:blip r:embed="rId17"/>
+                          <a:stretch>
+                            <a:fillRect/>
+                          </a:stretch>
+                        </pic:blipFill>
+                        <pic:spPr>
+                          <a:xfrm>
+                            <a:off x="0" y="0"/>
+                            <a:ext cx="1555200" cy="1043621"/>
+                          </a:xfrm>
+                          <a:prstGeom prst="rect">
+                            <a:avLst/>
+                          </a:prstGeom>
+                          <a:ln>
+                            <a:solidFill>
+                              <a:schemeClr val="tx1"/>
+                            </a:solidFill>
+                          </a:ln>
+                        </pic:spPr>
+                      </pic:pic>
+                    </a:graphicData>
+                  </a:graphic>
+                </wp:inline>
+              </w:drawing>
+            </w:r>
+          </w:p>
+        </w:tc>
+      </w:tr>
+    </w:tbl>
+    <w:p>
+      <w:pPr>
+        <w:spacing w:before="240"/>
+        <w:ind w:firstLine="480"/>
+        <w:rPr>
+          <w:rFonts w:asciiTheme="majorHAnsi" w:eastAsiaTheme="minorEastAsia" w:hAnsiTheme="majorHAnsi" w:cstheme="majorHAnsi" w:hint="eastAsia"/>
+        </w:rPr>
+      </w:pPr>
+      <w:r>
+        <w:rPr>
+          <w:rFonts w:asciiTheme="majorHAnsi" w:eastAsiaTheme="minorEastAsia" w:hAnsiTheme="majorHAnsi" w:cstheme="majorHAnsi" w:hint="eastAsia"/>
+        </w:rPr>
+        <w:t>透過表</w:t>
+      </w:r>
+      <w:r>
+        <w:rPr>
+          <w:rFonts w:asciiTheme="majorHAnsi" w:eastAsiaTheme="minorEastAsia" w:hAnsiTheme="majorHAnsi" w:cstheme="majorHAnsi" w:hint="eastAsia"/>
+        </w:rPr>
+        <w:t>三</w:t>
+      </w:r>
+      <w:r>
+        <w:rPr>
+          <w:rFonts w:asciiTheme="majorHAnsi" w:eastAsiaTheme="minorEastAsia" w:hAnsiTheme="majorHAnsi" w:cstheme="majorHAnsi" w:hint="eastAsia"/>
+        </w:rPr>
+        <w:t>可以發現，</w:t>
+      </w:r>
+      <w:r>
+        <w:rPr>
+          <w:rFonts w:asciiTheme="majorHAnsi" w:eastAsiaTheme="minorEastAsia" w:hAnsiTheme="majorHAnsi" w:cstheme="majorHAnsi" w:hint="eastAsia"/>
+        </w:rPr>
+        <w:t>擴大</w:t>
+      </w:r>
+      <w:r>
+        <w:rPr>
+          <w:rFonts w:asciiTheme="majorHAnsi" w:eastAsiaTheme="minorEastAsia" w:hAnsiTheme="majorHAnsi" w:cstheme="majorHAnsi"/>
+        </w:rPr>
+        <w:t>抖動矩陣</w:t>
+      </w:r>
+      <w:r>
+        <w:rPr>
+          <w:rFonts w:asciiTheme="majorHAnsi" w:eastAsiaTheme="minorEastAsia" w:hAnsiTheme="majorHAnsi" w:cstheme="majorHAnsi" w:hint="eastAsia"/>
+        </w:rPr>
+        <w:t>具有與</w:t>
+      </w:r>
+      <w:r>
+        <w:rPr>
+          <w:rFonts w:asciiTheme="majorHAnsi" w:eastAsiaTheme="minorEastAsia" w:hAnsiTheme="majorHAnsi" w:cstheme="majorHAnsi" w:hint="eastAsia"/>
+        </w:rPr>
+        <w:t>灰階原圖</w:t>
+      </w:r>
+      <w:r>
+        <w:rPr>
+          <w:rFonts w:asciiTheme="majorHAnsi" w:eastAsiaTheme="minorEastAsia" w:hAnsiTheme="majorHAnsi" w:cstheme="majorHAnsi" w:hint="eastAsia"/>
+        </w:rPr>
+        <w:t>最相似的視覺體驗，其作法</w:t>
+      </w:r>
+      <w:r>
+        <w:rPr>
+          <w:rFonts w:asciiTheme="majorHAnsi" w:eastAsiaTheme="minorEastAsia" w:hAnsiTheme="majorHAnsi" w:cstheme="majorHAnsi"/>
+        </w:rPr>
+        <w:t>是</w:t>
+      </w:r>
+      <w:r>
+        <w:rPr>
+          <w:rFonts w:asciiTheme="majorHAnsi" w:eastAsiaTheme="minorEastAsia" w:hAnsiTheme="majorHAnsi" w:cstheme="majorHAnsi" w:hint="eastAsia"/>
+        </w:rPr>
+        <w:t>先</w:t>
+      </w:r>
+      <w:r>
+        <w:rPr>
+          <w:rFonts w:asciiTheme="majorHAnsi" w:eastAsiaTheme="minorEastAsia" w:hAnsiTheme="majorHAnsi" w:cstheme="majorHAnsi"/>
+        </w:rPr>
+        <w:t>將原圖用最近鄰放大</w:t>
+      </w:r>
+      <w:r>
+        <w:rPr>
+          <w:rFonts w:asciiTheme="majorHAnsi" w:eastAsiaTheme="minorEastAsia" w:hAnsiTheme="majorHAnsi" w:cstheme="majorHAnsi" w:hint="eastAsia"/>
+        </w:rPr>
+        <w:t>，以相同數值的</w:t>
+      </w:r>
+      <w:r>
+        <w:rPr>
+          <w:rFonts w:asciiTheme="majorHAnsi" w:eastAsiaTheme="minorEastAsia" w:hAnsiTheme="majorHAnsi" w:cstheme="majorHAnsi"/>
+        </w:rPr>
+        <w:t>4</w:t>
+      </w:r>
+      <w:r>
+        <w:rPr>
+          <w:rFonts w:asciiTheme="majorHAnsi" w:eastAsiaTheme="minorEastAsia" w:hAnsiTheme="majorHAnsi" w:cstheme="majorHAnsi"/>
+        </w:rPr>
+        <w:t>×</w:t>
+      </w:r>
+      <w:r>
+        <w:rPr>
+          <w:rFonts w:asciiTheme="majorHAnsi" w:eastAsiaTheme="minorEastAsia" w:hAnsiTheme="majorHAnsi" w:cstheme="majorHAnsi" w:hint="eastAsia"/>
+        </w:rPr>
+        <w:t xml:space="preserve">4 </w:t>
+      </w:r>
+      <w:r>
+        <w:rPr>
+          <w:rFonts w:asciiTheme="majorHAnsi" w:eastAsiaTheme="minorEastAsia" w:hAnsiTheme="majorHAnsi" w:cstheme="majorHAnsi" w:hint="eastAsia"/>
+        </w:rPr>
+        <w:t>像素代替原圖，接著</w:t>
+      </w:r>
+      <w:r>
+        <w:rPr>
+          <w:rFonts w:asciiTheme="majorHAnsi" w:eastAsiaTheme="minorEastAsia" w:hAnsiTheme="majorHAnsi" w:cstheme="majorHAnsi"/>
+        </w:rPr>
+        <w:t>再用相對應大小放大的抖動矩陣進行處理，讓一個原始像素對應到</w:t>
+      </w:r>
+      <w:r>
+        <w:rPr>
+          <w:rFonts w:asciiTheme="majorHAnsi" w:eastAsiaTheme="minorEastAsia" w:hAnsiTheme="majorHAnsi" w:cstheme="majorHAnsi" w:hint="eastAsia"/>
+        </w:rPr>
+        <w:t>一整個</w:t>
+      </w:r>
+      <w:r>
+        <w:rPr>
+          <w:rFonts w:asciiTheme="majorHAnsi" w:eastAsiaTheme="minorEastAsia" w:hAnsiTheme="majorHAnsi" w:cstheme="majorHAnsi"/>
+        </w:rPr>
+        <w:t>抖動矩陣</w:t>
+      </w:r>
+      <w:r>
+        <w:rPr>
+          <w:rFonts w:asciiTheme="majorHAnsi" w:eastAsiaTheme="minorEastAsia" w:hAnsiTheme="majorHAnsi" w:cstheme="majorHAnsi" w:hint="eastAsia"/>
+        </w:rPr>
+        <w:t>的區塊</w:t>
+      </w:r>
+      <w:r>
+        <w:rPr>
+          <w:rFonts w:asciiTheme="majorHAnsi" w:eastAsiaTheme="minorEastAsia" w:hAnsiTheme="majorHAnsi" w:cstheme="majorHAnsi"/>
+        </w:rPr>
+        <w:t>。</w:t>
+      </w:r>
+      <w:r>
+        <w:rPr>
+          <w:rFonts w:asciiTheme="majorHAnsi" w:eastAsiaTheme="minorEastAsia" w:hAnsiTheme="majorHAnsi" w:cstheme="majorHAnsi" w:hint="eastAsia"/>
+        </w:rPr>
+        <w:t>這樣的做法</w:t>
+      </w:r>
+      <w:r>
+        <w:rPr>
+          <w:rFonts w:asciiTheme="majorHAnsi" w:eastAsiaTheme="minorEastAsia" w:hAnsiTheme="majorHAnsi" w:cstheme="majorHAnsi"/>
+        </w:rPr>
+        <w:t>可以</w:t>
+      </w:r>
+      <w:r>
+        <w:rPr>
+          <w:rFonts w:asciiTheme="majorHAnsi" w:eastAsiaTheme="minorEastAsia" w:hAnsiTheme="majorHAnsi" w:cstheme="majorHAnsi" w:hint="eastAsia"/>
+        </w:rPr>
+        <w:t>使</w:t>
+      </w:r>
+      <w:r>
+        <w:rPr>
+          <w:rFonts w:asciiTheme="majorHAnsi" w:eastAsiaTheme="minorEastAsia" w:hAnsiTheme="majorHAnsi" w:cstheme="majorHAnsi"/>
+        </w:rPr>
+        <w:t>模擬出</w:t>
+      </w:r>
+      <w:r>
+        <w:rPr>
+          <w:rFonts w:asciiTheme="majorHAnsi" w:eastAsiaTheme="minorEastAsia" w:hAnsiTheme="majorHAnsi" w:cstheme="majorHAnsi" w:hint="eastAsia"/>
+        </w:rPr>
+        <w:t>的圖片有</w:t>
+      </w:r>
+      <w:r>
+        <w:rPr>
+          <w:rFonts w:asciiTheme="majorHAnsi" w:eastAsiaTheme="minorEastAsia" w:hAnsiTheme="majorHAnsi" w:cstheme="majorHAnsi"/>
+        </w:rPr>
+        <w:t>更細緻的灰階變化，整體視覺效果更平滑、貼近原圖。</w:t>
+      </w:r>
     </w:p>
     <w:sectPr>
       <w:pgSz w:w="11906" w:h="16838"/>
@@ -995,7 +4670,7 @@
   <w:style w:type="paragraph" w:default="1" w:styleId="a0">
     <w:name w:val="Normal"/>
     <w:qFormat/>
-    <w:rsid w:val="006945CE"/>
+    <w:rsid w:val="00D6463B"/>
     <w:pPr>
       <w:widowControl w:val="0"/>
     </w:pPr>
@@ -1693,6 +5368,14 @@
     <w:uiPriority w:val="99"/>
     <w:rsid w:val="00F426CC"/>
   </w:style>
+  <w:style w:type="paragraph" w:styleId="Web">
+    <w:name w:val="Normal (Web)"/>
+    <w:basedOn w:val="a0"/>
+    <w:uiPriority w:val="99"/>
+    <w:semiHidden/>
+    <w:unhideWhenUsed/>
+    <w:rsid w:val="004331D0"/>
+  </w:style>
 </w:styles>
 </file>
 

</xml_diff>